<commit_message>
Textos editados - Incompletos
Editados y con corrección de estilo. Faltan recursos y la guía didáctica
corregida.
</commit_message>
<xml_diff>
--- a/fuentes/contenidos/grado08/guion01/CN_08_01_CO_REC80.docx
+++ b/fuentes/contenidos/grado08/guion01/CN_08_01_CO_REC80.docx
@@ -6,79 +6,59 @@
       <w:pPr>
         <w:jc w:val="center"/>
         <w:rPr>
-          <w:rFonts w:ascii="Times New Roman" w:hAnsi="Times New Roman" w:cs="Times New Roman"/>
+          <w:rFonts w:asciiTheme="majorHAnsi" w:hAnsiTheme="majorHAnsi"/>
           <w:b/>
           <w:lang w:val="es-ES_tradnl"/>
         </w:rPr>
       </w:pPr>
       <w:r>
         <w:rPr>
-          <w:rFonts w:ascii="Times New Roman" w:hAnsi="Times New Roman" w:cs="Times New Roman"/>
+          <w:rFonts w:asciiTheme="majorHAnsi" w:hAnsiTheme="majorHAnsi"/>
           <w:b/>
           <w:lang w:val="es-ES_tradnl"/>
         </w:rPr>
-        <w:t>Ejercicio Genérico M2</w:t>
-      </w:r>
-      <w:r>
-        <w:rPr>
-          <w:rFonts w:ascii="Times New Roman" w:hAnsi="Times New Roman" w:cs="Times New Roman"/>
+        <w:t xml:space="preserve">Ejercicio Genérico </w:t>
+      </w:r>
+      <w:r>
+        <w:rPr>
+          <w:rFonts w:asciiTheme="majorHAnsi" w:hAnsiTheme="majorHAnsi"/>
           <w:b/>
           <w:lang w:val="es-ES_tradnl"/>
         </w:rPr>
-        <w:t>B</w:t>
-      </w:r>
-      <w:r>
-        <w:rPr>
-          <w:rFonts w:ascii="Times New Roman" w:hAnsi="Times New Roman" w:cs="Times New Roman"/>
-          <w:b/>
-          <w:lang w:val="es-ES_tradnl"/>
-        </w:rPr>
-        <w:t xml:space="preserve">: </w:t>
-      </w:r>
-      <w:r>
-        <w:rPr>
-          <w:rFonts w:ascii="Times New Roman" w:hAnsi="Times New Roman" w:cs="Times New Roman"/>
-          <w:b/>
-          <w:lang w:val="es-ES_tradnl"/>
-        </w:rPr>
-        <w:t>Escribir</w:t>
-      </w:r>
-      <w:r>
-        <w:rPr>
-          <w:rFonts w:ascii="Times New Roman" w:hAnsi="Times New Roman" w:cs="Times New Roman"/>
-          <w:b/>
-          <w:lang w:val="es-ES_tradnl"/>
-        </w:rPr>
-        <w:t xml:space="preserve"> huecos</w:t>
-      </w:r>
-    </w:p>
-    <w:p>
-      <w:pPr>
-        <w:rPr>
-          <w:rFonts w:ascii="Times New Roman" w:hAnsi="Times New Roman" w:cs="Times New Roman"/>
-          <w:lang w:val="es-ES_tradnl"/>
-        </w:rPr>
-      </w:pPr>
-    </w:p>
-    <w:p>
-      <w:pPr>
-        <w:rPr>
-          <w:rFonts w:ascii="Times New Roman" w:hAnsi="Times New Roman" w:cs="Times New Roman"/>
-          <w:lang w:val="es-ES_tradnl"/>
-        </w:rPr>
-      </w:pPr>
-      <w:r>
-        <w:rPr>
-          <w:rFonts w:ascii="Times New Roman" w:hAnsi="Times New Roman" w:cs="Times New Roman"/>
+        <w:t>M9B: Posicionar etiquetas en imagen</w:t>
+      </w:r>
+    </w:p>
+    <w:p>
+      <w:pPr>
+        <w:rPr>
+          <w:rFonts w:ascii="Arial" w:hAnsi="Arial"/>
+          <w:lang w:val="es-ES_tradnl"/>
+        </w:rPr>
+      </w:pPr>
+    </w:p>
+    <w:p>
+      <w:pPr>
+        <w:rPr>
+          <w:rFonts w:ascii="Times New Roman" w:hAnsi="Times New Roman" w:cs="Times New Roman"/>
+          <w:lang w:val="es-ES_tradnl"/>
+        </w:rPr>
+      </w:pPr>
+      <w:r>
+        <w:rPr>
+          <w:rFonts w:ascii="Arial" w:hAnsi="Arial"/>
           <w:b/>
           <w:color w:val="FF0000"/>
+          <w:sz w:val="18"/>
+          <w:szCs w:val="18"/>
           <w:lang w:val="es-ES_tradnl"/>
         </w:rPr>
         <w:t>*</w:t>
       </w:r>
       <w:r>
         <w:rPr>
-          <w:rFonts w:ascii="Times New Roman" w:hAnsi="Times New Roman" w:cs="Times New Roman"/>
+          <w:rFonts w:ascii="Arial" w:hAnsi="Arial"/>
+          <w:sz w:val="18"/>
+          <w:szCs w:val="18"/>
           <w:lang w:val="es-ES_tradnl"/>
         </w:rPr>
         <w:t xml:space="preserve"> </w:t>
@@ -86,41 +66,9 @@
       <w:r>
         <w:rPr>
           <w:rFonts w:ascii="Times New Roman" w:hAnsi="Times New Roman" w:cs="Times New Roman"/>
-          <w:highlight w:val="green"/>
-          <w:lang w:val="es-ES_tradnl"/>
-        </w:rPr>
-        <w:t>Nombre del ejercicio</w:t>
-      </w:r>
-    </w:p>
-    <w:p>
-      <w:pPr>
-        <w:rPr>
-          <w:rFonts w:ascii="Times New Roman" w:hAnsi="Times New Roman" w:cs="Times New Roman"/>
-          <w:lang w:val="es-ES_tradnl"/>
-        </w:rPr>
-      </w:pPr>
-      <w:r>
-        <w:rPr>
-          <w:rFonts w:ascii="Times New Roman" w:hAnsi="Times New Roman" w:cs="Times New Roman"/>
           <w:lang w:val="es-ES_tradnl"/>
         </w:rPr>
         <w:t>CN_08_01_CO</w:t>
-      </w:r>
-      <w:r>
-        <w:rPr>
-          <w:rFonts w:ascii="Times New Roman" w:hAnsi="Times New Roman" w:cs="Times New Roman"/>
-          <w:color w:val="000000"/>
-          <w:lang w:val="es-CO"/>
-        </w:rPr>
-        <w:t>_REC8</w:t>
-      </w:r>
-      <w:r>
-        <w:rPr>
-          <w:rFonts w:ascii="Times New Roman" w:hAnsi="Times New Roman" w:cs="Times New Roman"/>
-          <w:color w:val="000000"/>
-          <w:lang w:val="es-CO"/>
-        </w:rPr>
-        <w:t>0</w:t>
       </w:r>
     </w:p>
     <w:p>
@@ -203,27 +151,20 @@
         </w:rPr>
         <w:t>Título</w:t>
       </w:r>
-      <w:r>
-        <w:rPr>
-          <w:rFonts w:ascii="Times New Roman" w:hAnsi="Times New Roman" w:cs="Times New Roman"/>
-          <w:lang w:val="es-ES_tradnl"/>
-        </w:rPr>
-        <w:t xml:space="preserve">  </w:t>
-      </w:r>
-    </w:p>
-    <w:p>
-      <w:pPr>
+    </w:p>
+    <w:p>
+      <w:pPr>
+        <w:rPr>
+          <w:rFonts w:ascii="Times New Roman" w:hAnsi="Times New Roman" w:cs="Times New Roman"/>
+          <w:lang w:val="es-ES_tradnl"/>
+        </w:rPr>
+      </w:pPr>
+      <w:r>
         <w:rPr>
           <w:rFonts w:ascii="Times New Roman" w:hAnsi="Times New Roman" w:cs="Times New Roman"/>
           <w:lang w:val="es-CO"/>
         </w:rPr>
-      </w:pPr>
-      <w:r>
-        <w:rPr>
-          <w:rFonts w:ascii="Times New Roman" w:hAnsi="Times New Roman" w:cs="Times New Roman"/>
-          <w:lang w:val="es-CO"/>
-        </w:rPr>
-        <w:t>Conoce el sistema nervioso central y el periférico</w:t>
+        <w:t>Reconoce la estructura y los tipos de neuronas</w:t>
       </w:r>
     </w:p>
     <w:p>
@@ -278,24 +219,23 @@
       <w:pPr>
         <w:rPr>
           <w:rFonts w:ascii="Times New Roman" w:hAnsi="Times New Roman" w:cs="Times New Roman"/>
+          <w:lang w:val="es-ES_tradnl"/>
+        </w:rPr>
+      </w:pPr>
+      <w:r>
+        <w:rPr>
+          <w:rFonts w:ascii="Times New Roman" w:hAnsi="Times New Roman" w:cs="Times New Roman"/>
           <w:color w:val="000000" w:themeColor="text1"/>
           <w:lang w:val="es-CO"/>
         </w:rPr>
-      </w:pPr>
-      <w:r>
-        <w:rPr>
-          <w:rFonts w:ascii="Times New Roman" w:hAnsi="Times New Roman" w:cs="Times New Roman"/>
-          <w:color w:val="000000" w:themeColor="text1"/>
-          <w:lang w:val="es-CO"/>
-        </w:rPr>
-        <w:t>Actividad que permite repasar las diferencias estructurales y funcionales entre el sistema nervioso central y el periférico</w:t>
-      </w:r>
-    </w:p>
-    <w:p>
-      <w:pPr>
-        <w:rPr>
-          <w:rFonts w:ascii="Times New Roman" w:hAnsi="Times New Roman" w:cs="Times New Roman"/>
-          <w:lang w:val="es-CO"/>
+        <w:t>Actividad para identificar las diferentes partes de una neurona y diferenciar los distintos tipos de estas que existen</w:t>
+      </w:r>
+    </w:p>
+    <w:p>
+      <w:pPr>
+        <w:rPr>
+          <w:rFonts w:ascii="Times New Roman" w:hAnsi="Times New Roman" w:cs="Times New Roman"/>
+          <w:lang w:val="es-ES_tradnl"/>
         </w:rPr>
       </w:pPr>
     </w:p>
@@ -338,6 +278,71 @@
         </w:rPr>
         <w:t>Palabras clave</w:t>
       </w:r>
+    </w:p>
+    <w:p>
+      <w:pPr>
+        <w:rPr>
+          <w:rFonts w:ascii="Times New Roman" w:hAnsi="Times New Roman" w:cs="Times New Roman"/>
+          <w:lang w:val="es-ES_tradnl"/>
+        </w:rPr>
+      </w:pPr>
+      <w:proofErr w:type="spellStart"/>
+      <w:r>
+        <w:rPr>
+          <w:rFonts w:ascii="Times New Roman" w:hAnsi="Times New Roman" w:cs="Times New Roman"/>
+          <w:lang w:val="es-ES_tradnl"/>
+        </w:rPr>
+        <w:t>N</w:t>
+      </w:r>
+      <w:r>
+        <w:rPr>
+          <w:rFonts w:ascii="Times New Roman" w:hAnsi="Times New Roman" w:cs="Times New Roman"/>
+          <w:lang w:val="es-ES_tradnl"/>
+        </w:rPr>
+        <w:t>eurona</w:t>
+      </w:r>
+      <w:proofErr w:type="gramStart"/>
+      <w:r>
+        <w:rPr>
+          <w:rFonts w:ascii="Times New Roman" w:hAnsi="Times New Roman" w:cs="Times New Roman"/>
+          <w:lang w:val="es-ES_tradnl"/>
+        </w:rPr>
+        <w:t>,axón,mielina,dendrita,cuerpo,célula</w:t>
+      </w:r>
+      <w:proofErr w:type="spellEnd"/>
+      <w:proofErr w:type="gramEnd"/>
+      <w:r>
+        <w:rPr>
+          <w:rFonts w:ascii="Times New Roman" w:hAnsi="Times New Roman" w:cs="Times New Roman"/>
+          <w:lang w:val="es-ES_tradnl"/>
+        </w:rPr>
+        <w:t xml:space="preserve"> de </w:t>
+      </w:r>
+      <w:proofErr w:type="spellStart"/>
+      <w:r>
+        <w:rPr>
+          <w:rFonts w:ascii="Times New Roman" w:hAnsi="Times New Roman" w:cs="Times New Roman"/>
+          <w:lang w:val="es-ES_tradnl"/>
+        </w:rPr>
+        <w:t>Schwan,nódulo</w:t>
+      </w:r>
+      <w:proofErr w:type="spellEnd"/>
+      <w:r>
+        <w:rPr>
+          <w:rFonts w:ascii="Times New Roman" w:hAnsi="Times New Roman" w:cs="Times New Roman"/>
+          <w:lang w:val="es-ES_tradnl"/>
+        </w:rPr>
+        <w:t xml:space="preserve"> de </w:t>
+      </w:r>
+      <w:proofErr w:type="spellStart"/>
+      <w:r>
+        <w:rPr>
+          <w:rFonts w:ascii="Times New Roman" w:hAnsi="Times New Roman" w:cs="Times New Roman"/>
+          <w:lang w:val="es-ES_tradnl"/>
+        </w:rPr>
+        <w:t>Ranvier,neurona</w:t>
+      </w:r>
+      <w:proofErr w:type="spellEnd"/>
       <w:r>
         <w:rPr>
           <w:rFonts w:ascii="Times New Roman" w:hAnsi="Times New Roman" w:cs="Times New Roman"/>
@@ -345,20 +350,44 @@
         </w:rPr>
         <w:t xml:space="preserve"> </w:t>
       </w:r>
-    </w:p>
-    <w:p>
-      <w:pPr>
-        <w:rPr>
-          <w:rFonts w:ascii="Times New Roman" w:hAnsi="Times New Roman" w:cs="Times New Roman"/>
-          <w:lang w:val="es-ES_tradnl"/>
-        </w:rPr>
-      </w:pPr>
-      <w:r>
-        <w:rPr>
-          <w:rFonts w:ascii="Times New Roman" w:hAnsi="Times New Roman" w:cs="Times New Roman"/>
-          <w:lang w:val="es-ES_tradnl"/>
-        </w:rPr>
-        <w:t>Sistema nervioso central, sistema nervioso periférico, nervios, encéfalo, autónomo, somático</w:t>
+      <w:proofErr w:type="spellStart"/>
+      <w:r>
+        <w:rPr>
+          <w:rFonts w:ascii="Times New Roman" w:hAnsi="Times New Roman" w:cs="Times New Roman"/>
+          <w:lang w:val="es-ES_tradnl"/>
+        </w:rPr>
+        <w:t>sensitiva,neurona</w:t>
+      </w:r>
+      <w:proofErr w:type="spellEnd"/>
+      <w:r>
+        <w:rPr>
+          <w:rFonts w:ascii="Times New Roman" w:hAnsi="Times New Roman" w:cs="Times New Roman"/>
+          <w:lang w:val="es-ES_tradnl"/>
+        </w:rPr>
+        <w:t xml:space="preserve"> </w:t>
+      </w:r>
+      <w:proofErr w:type="spellStart"/>
+      <w:r>
+        <w:rPr>
+          <w:rFonts w:ascii="Times New Roman" w:hAnsi="Times New Roman" w:cs="Times New Roman"/>
+          <w:lang w:val="es-ES_tradnl"/>
+        </w:rPr>
+        <w:t>motora,neurona</w:t>
+      </w:r>
+      <w:proofErr w:type="spellEnd"/>
+      <w:r>
+        <w:rPr>
+          <w:rFonts w:ascii="Times New Roman" w:hAnsi="Times New Roman" w:cs="Times New Roman"/>
+          <w:lang w:val="es-ES_tradnl"/>
+        </w:rPr>
+        <w:t xml:space="preserve"> de </w:t>
+      </w:r>
+      <w:r>
+        <w:rPr>
+          <w:rFonts w:ascii="Times New Roman" w:hAnsi="Times New Roman" w:cs="Times New Roman"/>
+          <w:lang w:val="es-ES_tradnl"/>
+        </w:rPr>
+        <w:t>asociación</w:t>
       </w:r>
     </w:p>
     <w:p>
@@ -397,47 +426,38 @@
         <w:rPr>
           <w:rFonts w:ascii="Times New Roman" w:hAnsi="Times New Roman" w:cs="Times New Roman"/>
           <w:color w:val="FF0000"/>
+          <w:lang w:val="es-ES_tradnl"/>
+        </w:rPr>
+        <w:t xml:space="preserve"> </w:t>
+      </w:r>
+      <w:r>
+        <w:rPr>
+          <w:rFonts w:ascii="Times New Roman" w:hAnsi="Times New Roman" w:cs="Times New Roman"/>
           <w:highlight w:val="green"/>
           <w:lang w:val="es-ES_tradnl"/>
         </w:rPr>
+        <w:t>Tiempo estimado</w:t>
+      </w:r>
+      <w:r>
+        <w:rPr>
+          <w:rFonts w:ascii="Times New Roman" w:hAnsi="Times New Roman" w:cs="Times New Roman"/>
+          <w:lang w:val="es-ES_tradnl"/>
+        </w:rPr>
         <w:t xml:space="preserve"> </w:t>
       </w:r>
       <w:r>
         <w:rPr>
           <w:rFonts w:ascii="Times New Roman" w:hAnsi="Times New Roman" w:cs="Times New Roman"/>
-          <w:highlight w:val="green"/>
-          <w:lang w:val="es-ES_tradnl"/>
-        </w:rPr>
-        <w:t xml:space="preserve">Tiempo </w:t>
-      </w:r>
-      <w:r>
-        <w:rPr>
-          <w:rFonts w:ascii="Times New Roman" w:hAnsi="Times New Roman" w:cs="Times New Roman"/>
-          <w:highlight w:val="green"/>
-          <w:lang w:val="es-ES_tradnl"/>
-        </w:rPr>
-        <w:t>estimado</w:t>
-      </w:r>
-      <w:r>
-        <w:rPr>
-          <w:rFonts w:ascii="Times New Roman" w:hAnsi="Times New Roman" w:cs="Times New Roman"/>
-          <w:lang w:val="es-ES_tradnl"/>
-        </w:rPr>
-        <w:t xml:space="preserve"> </w:t>
-      </w:r>
-      <w:r>
-        <w:rPr>
-          <w:rFonts w:ascii="Times New Roman" w:hAnsi="Times New Roman" w:cs="Times New Roman"/>
-          <w:lang w:val="es-ES_tradnl"/>
-        </w:rPr>
-        <w:t>10</w:t>
-      </w:r>
-      <w:r>
-        <w:rPr>
-          <w:rFonts w:ascii="Times New Roman" w:hAnsi="Times New Roman" w:cs="Times New Roman"/>
-          <w:lang w:val="es-ES_tradnl"/>
-        </w:rPr>
-        <w:t xml:space="preserve"> minutos</w:t>
+          <w:lang w:val="es-ES_tradnl"/>
+        </w:rPr>
+        <w:t xml:space="preserve">5 </w:t>
+      </w:r>
+      <w:r>
+        <w:rPr>
+          <w:rFonts w:ascii="Times New Roman" w:hAnsi="Times New Roman" w:cs="Times New Roman"/>
+          <w:lang w:val="es-ES_tradnl"/>
+        </w:rPr>
+        <w:t>minutos</w:t>
       </w:r>
     </w:p>
     <w:p>
@@ -999,6 +1019,13 @@
                 <w:lang w:val="es-ES_tradnl"/>
               </w:rPr>
             </w:pPr>
+            <w:r>
+              <w:rPr>
+                <w:rFonts w:ascii="Times New Roman" w:hAnsi="Times New Roman" w:cs="Times New Roman"/>
+                <w:lang w:val="es-ES_tradnl"/>
+              </w:rPr>
+              <w:t>X</w:t>
+            </w:r>
           </w:p>
         </w:tc>
         <w:tc>
@@ -1156,13 +1183,6 @@
                 <w:lang w:val="es-ES_tradnl"/>
               </w:rPr>
             </w:pPr>
-            <w:r>
-              <w:rPr>
-                <w:rFonts w:ascii="Times New Roman" w:hAnsi="Times New Roman" w:cs="Times New Roman"/>
-                <w:lang w:val="es-ES_tradnl"/>
-              </w:rPr>
-              <w:t>X</w:t>
-            </w:r>
           </w:p>
         </w:tc>
         <w:tc>
@@ -1396,6 +1416,13 @@
                 <w:lang w:val="es-ES_tradnl"/>
               </w:rPr>
             </w:pPr>
+            <w:r>
+              <w:rPr>
+                <w:rFonts w:ascii="Times New Roman" w:hAnsi="Times New Roman" w:cs="Times New Roman"/>
+                <w:lang w:val="es-ES_tradnl"/>
+              </w:rPr>
+              <w:t>x</w:t>
+            </w:r>
           </w:p>
         </w:tc>
       </w:tr>
@@ -1431,6 +1458,8 @@
                 <w:lang w:val="es-ES_tradnl"/>
               </w:rPr>
             </w:pPr>
+            <w:bookmarkStart w:id="0" w:name="_GoBack"/>
+            <w:bookmarkEnd w:id="0"/>
           </w:p>
         </w:tc>
         <w:tc>
@@ -1571,13 +1600,6 @@
                 <w:lang w:val="es-ES_tradnl"/>
               </w:rPr>
             </w:pPr>
-            <w:r>
-              <w:rPr>
-                <w:rFonts w:ascii="Times New Roman" w:hAnsi="Times New Roman" w:cs="Times New Roman"/>
-                <w:lang w:val="es-ES_tradnl"/>
-              </w:rPr>
-              <w:t>X</w:t>
-            </w:r>
           </w:p>
         </w:tc>
         <w:tc>
@@ -1728,7 +1750,14 @@
           <w:rFonts w:ascii="Times New Roman" w:hAnsi="Times New Roman" w:cs="Times New Roman"/>
           <w:lang w:val="es-ES_tradnl"/>
         </w:rPr>
-        <w:t xml:space="preserve"> 1</w:t>
+        <w:t>:</w:t>
+      </w:r>
+      <w:r>
+        <w:rPr>
+          <w:rFonts w:ascii="Times New Roman" w:hAnsi="Times New Roman" w:cs="Times New Roman"/>
+          <w:lang w:val="es-ES_tradnl"/>
+        </w:rPr>
+        <w:t xml:space="preserve"> 2</w:t>
       </w:r>
       <w:r>
         <w:rPr>
@@ -1742,8 +1771,16 @@
           <w:rFonts w:ascii="Times New Roman" w:hAnsi="Times New Roman" w:cs="Times New Roman"/>
           <w:lang w:val="es-ES_tradnl"/>
         </w:rPr>
-        <w:t xml:space="preserve">Fácil </w:t>
-      </w:r>
+        <w:t>Medio</w:t>
+      </w:r>
+    </w:p>
+    <w:p>
+      <w:pPr>
+        <w:rPr>
+          <w:rFonts w:ascii="Times New Roman" w:hAnsi="Times New Roman" w:cs="Times New Roman"/>
+          <w:lang w:val="es-ES_tradnl"/>
+        </w:rPr>
+      </w:pPr>
     </w:p>
     <w:p>
       <w:pPr>
@@ -1769,14 +1806,6 @@
         </w:rPr>
         <w:t>DATOS DEL EJERCICIO</w:t>
       </w:r>
-    </w:p>
-    <w:p>
-      <w:pPr>
-        <w:rPr>
-          <w:rFonts w:ascii="Times New Roman" w:hAnsi="Times New Roman" w:cs="Times New Roman"/>
-          <w:lang w:val="es-ES_tradnl"/>
-        </w:rPr>
-      </w:pPr>
     </w:p>
     <w:p>
       <w:pPr>
@@ -1808,7 +1837,7 @@
           <w:highlight w:val="green"/>
           <w:lang w:val="es-ES_tradnl"/>
         </w:rPr>
-        <w:t>Título del ejercicio</w:t>
+        <w:t>Título</w:t>
       </w:r>
       <w:r>
         <w:rPr>
@@ -1822,15 +1851,15 @@
       <w:pPr>
         <w:rPr>
           <w:rFonts w:ascii="Times New Roman" w:hAnsi="Times New Roman" w:cs="Times New Roman"/>
+          <w:lang w:val="es-ES_tradnl"/>
+        </w:rPr>
+      </w:pPr>
+      <w:r>
+        <w:rPr>
+          <w:rFonts w:ascii="Times New Roman" w:hAnsi="Times New Roman" w:cs="Times New Roman"/>
           <w:lang w:val="es-CO"/>
         </w:rPr>
-      </w:pPr>
-      <w:r>
-        <w:rPr>
-          <w:rFonts w:ascii="Times New Roman" w:hAnsi="Times New Roman" w:cs="Times New Roman"/>
-          <w:lang w:val="es-CO"/>
-        </w:rPr>
-        <w:t>Conoce el sistema nervioso central y el periférico</w:t>
+        <w:t>Reconoce la estructura y los tipos de neuronas</w:t>
       </w:r>
     </w:p>
     <w:p>
@@ -1880,31 +1909,22 @@
           <w:highlight w:val="green"/>
           <w:lang w:val="es-ES_tradnl"/>
         </w:rPr>
-        <w:t>Grado del e</w:t>
-      </w:r>
-      <w:r>
-        <w:rPr>
-          <w:rFonts w:ascii="Times New Roman" w:hAnsi="Times New Roman" w:cs="Times New Roman"/>
-          <w:highlight w:val="green"/>
-          <w:lang w:val="es-ES_tradnl"/>
-        </w:rPr>
-        <w:t>jercicio</w:t>
-      </w:r>
-      <w:r>
-        <w:rPr>
-          <w:rFonts w:ascii="Times New Roman" w:hAnsi="Times New Roman" w:cs="Times New Roman"/>
-          <w:lang w:val="es-ES_tradnl"/>
-        </w:rPr>
-        <w:t>: S</w:t>
-      </w:r>
-    </w:p>
-    <w:p>
-      <w:pPr>
-        <w:rPr>
-          <w:rFonts w:ascii="Times New Roman" w:hAnsi="Times New Roman" w:cs="Times New Roman"/>
-          <w:lang w:val="es-ES_tradnl"/>
-        </w:rPr>
-      </w:pPr>
+        <w:t>Grado del ejercicio</w:t>
+      </w:r>
+      <w:r>
+        <w:rPr>
+          <w:rFonts w:ascii="Times New Roman" w:hAnsi="Times New Roman" w:cs="Times New Roman"/>
+          <w:lang w:val="es-ES_tradnl"/>
+        </w:rPr>
+        <w:t xml:space="preserve">: </w:t>
+      </w:r>
+      <w:r>
+        <w:rPr>
+          <w:rFonts w:ascii="Times New Roman" w:hAnsi="Times New Roman" w:cs="Times New Roman"/>
+          <w:lang w:val="es-ES_tradnl"/>
+        </w:rPr>
+        <w:t>S</w:t>
+      </w:r>
     </w:p>
     <w:p>
       <w:pPr>
@@ -1945,34 +1965,26 @@
         </w:rPr>
         <w:t>Enunciado</w:t>
       </w:r>
-      <w:r>
-        <w:rPr>
-          <w:rFonts w:ascii="Times New Roman" w:hAnsi="Times New Roman" w:cs="Times New Roman"/>
-          <w:lang w:val="es-ES_tradnl"/>
-        </w:rPr>
-        <w:t xml:space="preserve"> </w:t>
-      </w:r>
-    </w:p>
-    <w:p>
-      <w:pPr>
-        <w:rPr>
-          <w:rFonts w:ascii="Times New Roman" w:hAnsi="Times New Roman" w:cs="Times New Roman"/>
-          <w:lang w:val="es-ES_tradnl"/>
-        </w:rPr>
-      </w:pPr>
-      <w:r>
-        <w:rPr>
-          <w:rFonts w:ascii="Times New Roman" w:hAnsi="Times New Roman" w:cs="Times New Roman"/>
-          <w:lang w:val="es-ES_tradnl"/>
-        </w:rPr>
-        <w:t>Completa el siguiente texto sobre el sistema nervioso central y le sistema nervioso periférico.</w:t>
-      </w:r>
-    </w:p>
-    <w:p>
-      <w:pPr>
-        <w:rPr>
-          <w:rFonts w:ascii="Times New Roman" w:hAnsi="Times New Roman" w:cs="Times New Roman"/>
-          <w:u w:val="single"/>
+    </w:p>
+    <w:p>
+      <w:pPr>
+        <w:rPr>
+          <w:rFonts w:ascii="Times New Roman" w:hAnsi="Times New Roman" w:cs="Times New Roman"/>
+          <w:lang w:val="es-ES_tradnl"/>
+        </w:rPr>
+      </w:pPr>
+      <w:r>
+        <w:rPr>
+          <w:rFonts w:ascii="Times New Roman" w:hAnsi="Times New Roman" w:cs="Times New Roman"/>
+          <w:lang w:val="es-ES_tradnl"/>
+        </w:rPr>
+        <w:t xml:space="preserve">Coloca la palabra correspondiente al sitio señalado en la imagen que se muestra a continuación. </w:t>
+      </w:r>
+    </w:p>
+    <w:p>
+      <w:pPr>
+        <w:rPr>
+          <w:rFonts w:ascii="Times New Roman" w:hAnsi="Times New Roman" w:cs="Times New Roman"/>
           <w:lang w:val="es-ES_tradnl"/>
         </w:rPr>
       </w:pPr>
@@ -2009,6 +2021,49 @@
           <w:lang w:val="es-ES_tradnl"/>
         </w:rPr>
       </w:pPr>
+      <w:r>
+        <w:rPr>
+          <w:rFonts w:ascii="Times New Roman" w:hAnsi="Times New Roman" w:cs="Times New Roman"/>
+          <w:lang w:val="es-ES_tradnl"/>
+        </w:rPr>
+        <w:t>No hay ni</w:t>
+      </w:r>
+      <w:r>
+        <w:rPr>
+          <w:rFonts w:ascii="Times New Roman" w:hAnsi="Times New Roman" w:cs="Times New Roman"/>
+          <w:lang w:val="es-ES_tradnl"/>
+        </w:rPr>
+        <w:t xml:space="preserve">nguna palabra que se repita en </w:t>
+      </w:r>
+      <w:r>
+        <w:rPr>
+          <w:rFonts w:ascii="Times New Roman" w:hAnsi="Times New Roman" w:cs="Times New Roman"/>
+          <w:lang w:val="es-ES_tradnl"/>
+        </w:rPr>
+        <w:t>l</w:t>
+      </w:r>
+      <w:r>
+        <w:rPr>
+          <w:rFonts w:ascii="Times New Roman" w:hAnsi="Times New Roman" w:cs="Times New Roman"/>
+          <w:lang w:val="es-ES_tradnl"/>
+        </w:rPr>
+        <w:t>a</w:t>
+      </w:r>
+      <w:r>
+        <w:rPr>
+          <w:rFonts w:ascii="Times New Roman" w:hAnsi="Times New Roman" w:cs="Times New Roman"/>
+          <w:lang w:val="es-ES_tradnl"/>
+        </w:rPr>
+        <w:t xml:space="preserve"> imagen.</w:t>
+      </w:r>
+    </w:p>
+    <w:p>
+      <w:pPr>
+        <w:rPr>
+          <w:rFonts w:ascii="Times New Roman" w:hAnsi="Times New Roman" w:cs="Times New Roman"/>
+          <w:lang w:val="es-ES_tradnl"/>
+        </w:rPr>
+      </w:pPr>
     </w:p>
     <w:p>
       <w:pPr>
@@ -2117,7 +2172,16 @@
       <w:pPr>
         <w:rPr>
           <w:rFonts w:ascii="Times New Roman" w:hAnsi="Times New Roman" w:cs="Times New Roman"/>
-          <w:lang w:val="es-ES_tradnl"/>
+          <w:color w:val="0000FF"/>
+          <w:lang w:val="es-ES_tradnl"/>
+        </w:rPr>
+      </w:pPr>
+    </w:p>
+    <w:p>
+      <w:pPr>
+        <w:ind w:left="567"/>
+        <w:rPr>
+          <w:lang w:val="es-CO"/>
         </w:rPr>
       </w:pPr>
       <w:r>
@@ -2132,131 +2196,324 @@
       <w:r>
         <w:rPr>
           <w:rFonts w:ascii="Times New Roman" w:hAnsi="Times New Roman" w:cs="Times New Roman"/>
-          <w:color w:val="FF0000"/>
-          <w:lang w:val="es-ES_tradnl"/>
+          <w:lang w:val="es-ES_tradnl"/>
+        </w:rPr>
+        <w:t xml:space="preserve"> IMAGEN:</w:t>
+      </w:r>
+      <w:r>
+        <w:rPr>
+          <w:lang w:val="es-CO"/>
         </w:rPr>
         <w:t xml:space="preserve"> </w:t>
       </w:r>
-      <w:r>
-        <w:rPr>
-          <w:rFonts w:ascii="Times New Roman" w:hAnsi="Times New Roman" w:cs="Times New Roman"/>
-          <w:lang w:val="es-ES_tradnl"/>
-        </w:rPr>
-        <w:t xml:space="preserve">Texto a rellenar </w:t>
-      </w:r>
-    </w:p>
-    <w:p>
-      <w:pPr>
-        <w:rPr>
-          <w:rFonts w:ascii="Times New Roman" w:hAnsi="Times New Roman" w:cs="Times New Roman"/>
-          <w:lang w:val="es-ES_tradnl"/>
-        </w:rPr>
-      </w:pPr>
-      <w:r>
-        <w:rPr>
-          <w:rFonts w:ascii="Times New Roman" w:hAnsi="Times New Roman" w:cs="Times New Roman"/>
-          <w:lang w:val="es-ES_tradnl"/>
-        </w:rPr>
-        <w:t>El sistema nervioso central y el periférico. La estructura del sistema [*] se compone del [*] y la médula espinal, que están protegidos por el [*]</w:t>
-      </w:r>
-      <w:r>
-        <w:rPr>
-          <w:rFonts w:ascii="Times New Roman" w:hAnsi="Times New Roman" w:cs="Times New Roman"/>
-          <w:lang w:val="es-ES_tradnl"/>
-        </w:rPr>
-        <w:t>, el tallo encefálico y el cerebelo. El [*] dirige las acciones [*]  del cuerpo humano. Por otro lado, el sistema nervioso  está formado por el conjunto de neuronas y [*], que se extienden por todo el cuerpo desde los órganos hacia el sistema nervioso central, y viceversa. El [*] coordina las acciones [*], la mayoría de las cuales controlan el funcionamiento de los órganos [*]. Este sistema nervioso se divide en el sistema nervioso somático y el sistema nervioso [*].</w:t>
-      </w:r>
-      <w:bookmarkStart w:id="0" w:name="_GoBack"/>
-      <w:bookmarkEnd w:id="0"/>
-    </w:p>
-    <w:p>
-      <w:pPr>
-        <w:rPr>
-          <w:rFonts w:ascii="Times New Roman" w:hAnsi="Times New Roman" w:cs="Times New Roman"/>
-          <w:lang w:val="es-ES_tradnl"/>
-        </w:rPr>
-      </w:pPr>
-    </w:p>
-    <w:p>
-      <w:pPr>
-        <w:tabs>
-          <w:tab w:val="left" w:pos="3828"/>
-          <w:tab w:val="left" w:pos="8364"/>
-        </w:tabs>
-        <w:rPr>
-          <w:rFonts w:ascii="Times New Roman" w:hAnsi="Times New Roman" w:cs="Times New Roman"/>
-          <w:sz w:val="20"/>
-          <w:szCs w:val="20"/>
-          <w:lang w:val="es-ES_tradnl"/>
-        </w:rPr>
-      </w:pPr>
-      <w:r>
-        <w:rPr>
-          <w:rFonts w:ascii="Times New Roman" w:hAnsi="Times New Roman" w:cs="Times New Roman"/>
-          <w:lang w:val="es-ES_tradnl"/>
-        </w:rPr>
-        <w:tab/>
-      </w:r>
-      <w:r>
-        <w:rPr>
-          <w:rFonts w:ascii="Times New Roman" w:hAnsi="Times New Roman" w:cs="Times New Roman"/>
-          <w:sz w:val="20"/>
-          <w:szCs w:val="20"/>
-          <w:lang w:val="es-ES_tradnl"/>
-        </w:rPr>
-        <w:t>Corrección sin</w:t>
-      </w:r>
-      <w:r>
-        <w:rPr>
-          <w:rFonts w:ascii="Times New Roman" w:hAnsi="Times New Roman" w:cs="Times New Roman"/>
-          <w:sz w:val="20"/>
-          <w:szCs w:val="20"/>
-          <w:lang w:val="es-ES_tradnl"/>
-        </w:rPr>
-        <w:tab/>
-      </w:r>
-      <w:r>
-        <w:rPr>
-          <w:rFonts w:ascii="Times New Roman" w:hAnsi="Times New Roman" w:cs="Times New Roman"/>
-          <w:sz w:val="20"/>
-          <w:szCs w:val="20"/>
-          <w:lang w:val="es-ES_tradnl"/>
-        </w:rPr>
-        <w:t>Corrección sin</w:t>
-      </w:r>
-    </w:p>
-    <w:p>
-      <w:pPr>
-        <w:tabs>
-          <w:tab w:val="left" w:pos="284"/>
-          <w:tab w:val="left" w:pos="3969"/>
-          <w:tab w:val="left" w:pos="4253"/>
-          <w:tab w:val="left" w:pos="4536"/>
-          <w:tab w:val="left" w:pos="8647"/>
-          <w:tab w:val="left" w:pos="8931"/>
-          <w:tab w:val="left" w:pos="9214"/>
-        </w:tabs>
-        <w:rPr>
-          <w:rFonts w:ascii="Times New Roman" w:hAnsi="Times New Roman" w:cs="Times New Roman"/>
-          <w:lang w:val="es-ES_tradnl"/>
-        </w:rPr>
-      </w:pPr>
-      <w:r>
-        <w:rPr>
-          <w:rFonts w:ascii="Times New Roman" w:hAnsi="Times New Roman" w:cs="Times New Roman"/>
-          <w:sz w:val="20"/>
-          <w:szCs w:val="20"/>
-          <w:lang w:val="es-ES_tradnl"/>
-        </w:rPr>
-        <w:tab/>
-      </w:r>
+    </w:p>
+    <w:p>
+      <w:pPr>
+        <w:ind w:left="567"/>
+        <w:rPr>
+          <w:lang w:val="es-CO"/>
+        </w:rPr>
+      </w:pPr>
+      <w:r>
+        <w:rPr>
+          <w:lang w:val="es-CO"/>
+        </w:rPr>
+        <w:t>La imagen es</w:t>
+      </w:r>
+      <w:r>
+        <w:rPr>
+          <w:lang w:val="es-CO"/>
+        </w:rPr>
+        <w:t xml:space="preserve"> para señalar varias estructuras, que aparecen en las dos imágenes de muestra en los dos links que se adjuntan.</w:t>
+      </w:r>
+    </w:p>
+    <w:p>
+      <w:pPr>
+        <w:ind w:left="567"/>
+        <w:rPr>
+          <w:lang w:val="es-CO"/>
+        </w:rPr>
+      </w:pPr>
+    </w:p>
+    <w:p>
+      <w:pPr>
+        <w:ind w:left="567"/>
+        <w:rPr>
+          <w:rFonts w:ascii="Times New Roman" w:hAnsi="Times New Roman" w:cs="Times New Roman"/>
+          <w:lang w:val="es-ES_tradnl"/>
+        </w:rPr>
+      </w:pPr>
+      <w:hyperlink r:id="rId5" w:history="1">
+        <w:r>
+          <w:rPr>
+            <w:rStyle w:val="Hipervnculo"/>
+            <w:rFonts w:ascii="Times New Roman" w:hAnsi="Times New Roman" w:cs="Times New Roman"/>
+            <w:lang w:val="es-ES_tradnl"/>
+          </w:rPr>
+          <w:t>http://html.rincondelvago.com/0005667812.png</w:t>
+        </w:r>
+      </w:hyperlink>
+    </w:p>
+    <w:p>
+      <w:pPr>
+        <w:ind w:left="567"/>
+        <w:rPr>
+          <w:rFonts w:ascii="Times New Roman" w:hAnsi="Times New Roman" w:cs="Times New Roman"/>
+          <w:lang w:val="es-ES_tradnl"/>
+        </w:rPr>
+      </w:pPr>
+    </w:p>
+    <w:p>
+      <w:pPr>
+        <w:ind w:left="567"/>
+        <w:rPr>
+          <w:rFonts w:ascii="Times New Roman" w:hAnsi="Times New Roman" w:cs="Times New Roman"/>
+          <w:lang w:val="es-ES_tradnl"/>
+        </w:rPr>
+      </w:pPr>
+      <w:hyperlink r:id="rId6" w:history="1">
+        <w:r>
+          <w:rPr>
+            <w:rStyle w:val="Hipervnculo"/>
+            <w:rFonts w:ascii="Times New Roman" w:hAnsi="Times New Roman" w:cs="Times New Roman"/>
+            <w:lang w:val="es-ES_tradnl"/>
+          </w:rPr>
+          <w:t>http://3.bp.blogspot.com/-hI8H24ePHXQ/UTUfuoWABWI/AAAAAAAAAI0/1f2n5GbPMC8/s400/arco+reflejo.png</w:t>
+        </w:r>
+      </w:hyperlink>
+    </w:p>
+    <w:p>
+      <w:pPr>
+        <w:rPr>
+          <w:rFonts w:ascii="Times New Roman" w:hAnsi="Times New Roman" w:cs="Times New Roman"/>
+          <w:lang w:val="es-ES_tradnl"/>
+        </w:rPr>
+      </w:pPr>
+    </w:p>
+    <w:p>
+      <w:pPr>
+        <w:ind w:left="567"/>
+        <w:rPr>
+          <w:rFonts w:ascii="Times New Roman" w:hAnsi="Times New Roman" w:cs="Times New Roman"/>
+          <w:lang w:val="es-ES_tradnl"/>
+        </w:rPr>
+      </w:pPr>
+      <w:r>
+        <w:rPr>
+          <w:rFonts w:ascii="Times New Roman" w:hAnsi="Times New Roman" w:cs="Times New Roman"/>
+          <w:lang w:val="es-ES_tradnl"/>
+        </w:rPr>
+        <w:t>Se requiere la i</w:t>
+      </w:r>
+      <w:r>
+        <w:rPr>
+          <w:rFonts w:ascii="Times New Roman" w:hAnsi="Times New Roman" w:cs="Times New Roman"/>
+          <w:lang w:val="es-ES_tradnl"/>
+        </w:rPr>
+        <w:t>magen de una neurona grande</w:t>
+      </w:r>
+      <w:r>
+        <w:rPr>
+          <w:rFonts w:ascii="Times New Roman" w:hAnsi="Times New Roman" w:cs="Times New Roman"/>
+          <w:lang w:val="es-ES_tradnl"/>
+        </w:rPr>
+        <w:t xml:space="preserve"> (</w:t>
+      </w:r>
+      <w:r>
+        <w:rPr>
+          <w:rFonts w:ascii="Times New Roman" w:hAnsi="Times New Roman" w:cs="Times New Roman"/>
+          <w:lang w:val="es-ES_tradnl"/>
+        </w:rPr>
+        <w:t xml:space="preserve">en primer plano a la derecha), con su núcleo, dendritas, cuerpo, axón, vaina de mielina, célula de </w:t>
+      </w:r>
+      <w:proofErr w:type="spellStart"/>
+      <w:r>
+        <w:rPr>
+          <w:rFonts w:ascii="Times New Roman" w:hAnsi="Times New Roman" w:cs="Times New Roman"/>
+          <w:lang w:val="es-ES_tradnl"/>
+        </w:rPr>
+        <w:t>Schwan</w:t>
+      </w:r>
+      <w:proofErr w:type="spellEnd"/>
+      <w:r>
+        <w:rPr>
+          <w:rFonts w:ascii="Times New Roman" w:hAnsi="Times New Roman" w:cs="Times New Roman"/>
+          <w:lang w:val="es-ES_tradnl"/>
+        </w:rPr>
+        <w:t xml:space="preserve">, nódulo de </w:t>
+      </w:r>
+      <w:proofErr w:type="spellStart"/>
+      <w:r>
+        <w:rPr>
+          <w:rFonts w:ascii="Times New Roman" w:hAnsi="Times New Roman" w:cs="Times New Roman"/>
+          <w:lang w:val="es-ES_tradnl"/>
+        </w:rPr>
+        <w:t>Ranvier</w:t>
+      </w:r>
+      <w:proofErr w:type="spellEnd"/>
+      <w:r>
+        <w:rPr>
+          <w:rFonts w:ascii="Times New Roman" w:hAnsi="Times New Roman" w:cs="Times New Roman"/>
+          <w:lang w:val="es-ES_tradnl"/>
+        </w:rPr>
+        <w:t xml:space="preserve"> (ver primer link). Esta neurona está</w:t>
+      </w:r>
+      <w:r>
+        <w:rPr>
+          <w:rFonts w:ascii="Times New Roman" w:hAnsi="Times New Roman" w:cs="Times New Roman"/>
+          <w:lang w:val="es-ES_tradnl"/>
+        </w:rPr>
+        <w:t xml:space="preserve"> conectada </w:t>
+      </w:r>
+      <w:r>
+        <w:rPr>
+          <w:rFonts w:ascii="Times New Roman" w:hAnsi="Times New Roman" w:cs="Times New Roman"/>
+          <w:lang w:val="es-ES_tradnl"/>
+        </w:rPr>
+        <w:t>a otra neurona de menor tamaño, tanto por la derecha como por la izquierda, de manera que aparecen al menos 3 neuronas. La idea es que la neurona central sea más grande para poder señalar partes, pero este mayor tamaña en realidad sería una cosa de perspectiva, no porque la célula sea mayor (como la que aparece en el primer link). La neurona de un extremo de la cadena se une a un fragmento de piel (ver segundo link), mientras que la neurona del otro extremo</w:t>
+      </w:r>
+      <w:r>
+        <w:rPr>
+          <w:rFonts w:ascii="Times New Roman" w:hAnsi="Times New Roman" w:cs="Times New Roman"/>
+          <w:lang w:val="es-ES_tradnl"/>
+        </w:rPr>
+        <w:t xml:space="preserve"> llega a un músculo</w:t>
+      </w:r>
+      <w:r>
+        <w:rPr>
+          <w:rFonts w:ascii="Times New Roman" w:hAnsi="Times New Roman" w:cs="Times New Roman"/>
+          <w:lang w:val="es-ES_tradnl"/>
+        </w:rPr>
+        <w:t xml:space="preserve"> (ver segundo link)</w:t>
+      </w:r>
+      <w:r>
+        <w:rPr>
+          <w:rFonts w:ascii="Times New Roman" w:hAnsi="Times New Roman" w:cs="Times New Roman"/>
+          <w:lang w:val="es-ES_tradnl"/>
+        </w:rPr>
+        <w:t>.</w:t>
+      </w:r>
+    </w:p>
+    <w:p>
+      <w:pPr>
+        <w:ind w:left="567"/>
+        <w:rPr>
+          <w:rFonts w:ascii="Times New Roman" w:hAnsi="Times New Roman" w:cs="Times New Roman"/>
+          <w:lang w:val="es-ES_tradnl"/>
+        </w:rPr>
+      </w:pPr>
+      <w:r>
+        <w:rPr>
+          <w:rFonts w:ascii="Times New Roman" w:hAnsi="Times New Roman" w:cs="Times New Roman"/>
+          <w:lang w:val="es-ES_tradnl"/>
+        </w:rPr>
+        <w:t xml:space="preserve">Deben haber líneas que señalan cada una de las siguientes partes, para poder asociarlas a cada una de las palabras: núcleo, dendritas, cuerpo, axón, vaina de mielina, célula de </w:t>
+      </w:r>
+      <w:proofErr w:type="spellStart"/>
+      <w:r>
+        <w:rPr>
+          <w:rFonts w:ascii="Times New Roman" w:hAnsi="Times New Roman" w:cs="Times New Roman"/>
+          <w:lang w:val="es-ES_tradnl"/>
+        </w:rPr>
+        <w:t>Schwan</w:t>
+      </w:r>
+      <w:proofErr w:type="spellEnd"/>
+      <w:r>
+        <w:rPr>
+          <w:rFonts w:ascii="Times New Roman" w:hAnsi="Times New Roman" w:cs="Times New Roman"/>
+          <w:lang w:val="es-ES_tradnl"/>
+        </w:rPr>
+        <w:t xml:space="preserve">, nódulo de </w:t>
+      </w:r>
+      <w:proofErr w:type="spellStart"/>
+      <w:r>
+        <w:rPr>
+          <w:rFonts w:ascii="Times New Roman" w:hAnsi="Times New Roman" w:cs="Times New Roman"/>
+          <w:lang w:val="es-ES_tradnl"/>
+        </w:rPr>
+        <w:t>Ranvier</w:t>
+      </w:r>
+      <w:proofErr w:type="spellEnd"/>
+      <w:r>
+        <w:rPr>
+          <w:rFonts w:ascii="Times New Roman" w:hAnsi="Times New Roman" w:cs="Times New Roman"/>
+          <w:lang w:val="es-ES_tradnl"/>
+        </w:rPr>
+        <w:t>, sinapsis. Además</w:t>
+      </w:r>
+      <w:r>
+        <w:rPr>
+          <w:rFonts w:ascii="Times New Roman" w:hAnsi="Times New Roman" w:cs="Times New Roman"/>
+          <w:lang w:val="es-ES_tradnl"/>
+        </w:rPr>
+        <w:t>,</w:t>
+      </w:r>
+      <w:r>
+        <w:rPr>
+          <w:rFonts w:ascii="Times New Roman" w:hAnsi="Times New Roman" w:cs="Times New Roman"/>
+          <w:lang w:val="es-ES_tradnl"/>
+        </w:rPr>
+        <w:t xml:space="preserve"> </w:t>
+      </w:r>
+      <w:r>
+        <w:rPr>
+          <w:rFonts w:ascii="Times New Roman" w:hAnsi="Times New Roman" w:cs="Times New Roman"/>
+          <w:lang w:val="es-ES_tradnl"/>
+        </w:rPr>
+        <w:t>también deben estar señaladas</w:t>
+      </w:r>
+      <w:r>
+        <w:rPr>
+          <w:rFonts w:ascii="Times New Roman" w:hAnsi="Times New Roman" w:cs="Times New Roman"/>
+          <w:lang w:val="es-ES_tradnl"/>
+        </w:rPr>
+        <w:t xml:space="preserve"> la neurona terminal que llega a la piel y la neurona terminal que lle</w:t>
+      </w:r>
+      <w:r>
+        <w:rPr>
+          <w:rFonts w:ascii="Times New Roman" w:hAnsi="Times New Roman" w:cs="Times New Roman"/>
+          <w:lang w:val="es-ES_tradnl"/>
+        </w:rPr>
+        <w:t>ga al músculo.</w:t>
+      </w:r>
+      <w:r>
+        <w:rPr>
+          <w:rFonts w:ascii="Times New Roman" w:hAnsi="Times New Roman" w:cs="Times New Roman"/>
+          <w:lang w:val="es-ES_tradnl"/>
+        </w:rPr>
+        <w:t xml:space="preserve"> </w:t>
+      </w:r>
+    </w:p>
+    <w:p>
+      <w:pPr>
+        <w:ind w:left="567"/>
+        <w:rPr>
+          <w:rFonts w:ascii="Times New Roman" w:hAnsi="Times New Roman" w:cs="Times New Roman"/>
+          <w:lang w:val="es-ES_tradnl"/>
+        </w:rPr>
+      </w:pPr>
+    </w:p>
+    <w:p>
+      <w:pPr>
+        <w:ind w:left="567"/>
+        <w:rPr>
+          <w:rFonts w:ascii="Times New Roman" w:hAnsi="Times New Roman" w:cs="Times New Roman"/>
+          <w:lang w:val="es-ES_tradnl"/>
+        </w:rPr>
+      </w:pPr>
+    </w:p>
+    <w:p>
+      <w:pPr>
+        <w:rPr>
+          <w:rFonts w:ascii="Times New Roman" w:hAnsi="Times New Roman" w:cs="Times New Roman"/>
+          <w:lang w:val="es-ES_tradnl"/>
+        </w:rPr>
+      </w:pPr>
       <w:r>
         <w:rPr>
           <w:rFonts w:ascii="Times New Roman" w:hAnsi="Times New Roman" w:cs="Times New Roman"/>
           <w:b/>
           <w:color w:val="FF0000"/>
-          <w:sz w:val="20"/>
-          <w:szCs w:val="20"/>
           <w:lang w:val="es-ES_tradnl"/>
         </w:rPr>
         <w:t>*</w:t>
@@ -2265,8 +2522,6 @@
         <w:rPr>
           <w:rFonts w:ascii="Times New Roman" w:hAnsi="Times New Roman" w:cs="Times New Roman"/>
           <w:color w:val="FF0000"/>
-          <w:sz w:val="20"/>
-          <w:szCs w:val="20"/>
           <w:lang w:val="es-ES_tradnl"/>
         </w:rPr>
         <w:t xml:space="preserve"> </w:t>
@@ -2274,1245 +2529,333 @@
       <w:r>
         <w:rPr>
           <w:rFonts w:ascii="Times New Roman" w:hAnsi="Times New Roman" w:cs="Times New Roman"/>
-          <w:sz w:val="20"/>
-          <w:szCs w:val="20"/>
-          <w:lang w:val="es-ES_tradnl"/>
-        </w:rPr>
-        <w:t xml:space="preserve">Palabras </w:t>
-      </w:r>
-      <w:r>
-        <w:rPr>
-          <w:rFonts w:ascii="Times New Roman" w:hAnsi="Times New Roman" w:cs="Times New Roman"/>
-          <w:lang w:val="es-ES_tradnl"/>
-        </w:rPr>
-        <w:tab/>
-        <w:t>M</w:t>
-      </w:r>
-      <w:r>
-        <w:rPr>
-          <w:rFonts w:ascii="Times New Roman" w:hAnsi="Times New Roman" w:cs="Times New Roman"/>
-          <w:lang w:val="es-ES_tradnl"/>
-        </w:rPr>
-        <w:tab/>
-        <w:t>P</w:t>
-      </w:r>
-      <w:r>
-        <w:rPr>
-          <w:rFonts w:ascii="Times New Roman" w:hAnsi="Times New Roman" w:cs="Times New Roman"/>
-          <w:lang w:val="es-ES_tradnl"/>
-        </w:rPr>
-        <w:tab/>
-        <w:t>PF</w:t>
-      </w:r>
-      <w:r>
-        <w:rPr>
-          <w:rFonts w:ascii="Times New Roman" w:hAnsi="Times New Roman" w:cs="Times New Roman"/>
-          <w:lang w:val="es-ES_tradnl"/>
-        </w:rPr>
-        <w:tab/>
-        <w:t>M</w:t>
-      </w:r>
-      <w:r>
-        <w:rPr>
-          <w:rFonts w:ascii="Times New Roman" w:hAnsi="Times New Roman" w:cs="Times New Roman"/>
-          <w:lang w:val="es-ES_tradnl"/>
-        </w:rPr>
-        <w:tab/>
-        <w:t>P</w:t>
-      </w:r>
-      <w:r>
-        <w:rPr>
-          <w:rFonts w:ascii="Times New Roman" w:hAnsi="Times New Roman" w:cs="Times New Roman"/>
-          <w:lang w:val="es-ES_tradnl"/>
-        </w:rPr>
-        <w:tab/>
-        <w:t>PF</w:t>
-      </w:r>
-    </w:p>
-    <w:tbl>
-      <w:tblPr>
-        <w:tblStyle w:val="Tablaconcuadrcula"/>
-        <w:tblW w:w="9606" w:type="dxa"/>
-        <w:tblLayout w:type="fixed"/>
-        <w:tblLook w:val="04A0" w:firstRow="1" w:lastRow="0" w:firstColumn="1" w:lastColumn="0" w:noHBand="0" w:noVBand="1"/>
-      </w:tblPr>
-      <w:tblGrid>
-        <w:gridCol w:w="534"/>
-        <w:gridCol w:w="3543"/>
-        <w:gridCol w:w="284"/>
-        <w:gridCol w:w="283"/>
-        <w:gridCol w:w="284"/>
-        <w:gridCol w:w="709"/>
-        <w:gridCol w:w="3118"/>
-        <w:gridCol w:w="284"/>
-        <w:gridCol w:w="283"/>
-        <w:gridCol w:w="284"/>
-      </w:tblGrid>
-      <w:tr>
-        <w:tc>
-          <w:tcPr>
-            <w:tcW w:w="534" w:type="dxa"/>
-            <w:shd w:val="clear" w:color="auto" w:fill="E6E6E6"/>
-            <w:vAlign w:val="center"/>
-          </w:tcPr>
-          <w:p>
-            <w:pPr>
-              <w:jc w:val="center"/>
-              <w:rPr>
-                <w:rFonts w:ascii="Times New Roman" w:hAnsi="Times New Roman" w:cs="Times New Roman"/>
-                <w:lang w:val="es-ES_tradnl"/>
-              </w:rPr>
-            </w:pPr>
-            <w:r>
-              <w:rPr>
-                <w:rFonts w:ascii="Times New Roman" w:hAnsi="Times New Roman" w:cs="Times New Roman"/>
-                <w:color w:val="FF0000"/>
-                <w:lang w:val="es-ES_tradnl"/>
-              </w:rPr>
-              <w:t xml:space="preserve"> </w:t>
-            </w:r>
-            <w:r>
-              <w:rPr>
-                <w:rFonts w:ascii="Times New Roman" w:hAnsi="Times New Roman" w:cs="Times New Roman"/>
-                <w:lang w:val="es-ES_tradnl"/>
-              </w:rPr>
-              <w:t>1</w:t>
-            </w:r>
-          </w:p>
-        </w:tc>
-        <w:tc>
-          <w:tcPr>
-            <w:tcW w:w="3543" w:type="dxa"/>
-            <w:vAlign w:val="center"/>
-          </w:tcPr>
-          <w:p>
-            <w:pPr>
-              <w:rPr>
-                <w:rFonts w:ascii="Times New Roman" w:hAnsi="Times New Roman" w:cs="Times New Roman"/>
-                <w:lang w:val="es-ES_tradnl"/>
-              </w:rPr>
-            </w:pPr>
-            <w:r>
-              <w:rPr>
-                <w:rFonts w:ascii="Times New Roman" w:hAnsi="Times New Roman" w:cs="Times New Roman"/>
-                <w:lang w:val="es-ES_tradnl"/>
-              </w:rPr>
-              <w:t>C</w:t>
-            </w:r>
-            <w:r>
-              <w:rPr>
-                <w:rFonts w:ascii="Times New Roman" w:hAnsi="Times New Roman" w:cs="Times New Roman"/>
-                <w:lang w:val="es-ES_tradnl"/>
-              </w:rPr>
-              <w:t>entral</w:t>
-            </w:r>
-          </w:p>
-        </w:tc>
-        <w:tc>
-          <w:tcPr>
-            <w:tcW w:w="284" w:type="dxa"/>
-            <w:vAlign w:val="center"/>
-          </w:tcPr>
-          <w:p>
-            <w:pPr>
-              <w:rPr>
-                <w:rFonts w:ascii="Times New Roman" w:hAnsi="Times New Roman" w:cs="Times New Roman"/>
-                <w:lang w:val="es-ES_tradnl"/>
-              </w:rPr>
-            </w:pPr>
-          </w:p>
-        </w:tc>
-        <w:tc>
-          <w:tcPr>
-            <w:tcW w:w="283" w:type="dxa"/>
-            <w:vAlign w:val="center"/>
-          </w:tcPr>
-          <w:p>
-            <w:pPr>
-              <w:rPr>
-                <w:rFonts w:ascii="Times New Roman" w:hAnsi="Times New Roman" w:cs="Times New Roman"/>
-                <w:lang w:val="es-ES_tradnl"/>
-              </w:rPr>
-            </w:pPr>
-          </w:p>
-        </w:tc>
-        <w:tc>
-          <w:tcPr>
-            <w:tcW w:w="284" w:type="dxa"/>
-            <w:vAlign w:val="center"/>
-          </w:tcPr>
-          <w:p>
-            <w:pPr>
-              <w:rPr>
-                <w:rFonts w:ascii="Times New Roman" w:hAnsi="Times New Roman" w:cs="Times New Roman"/>
-                <w:lang w:val="es-ES_tradnl"/>
-              </w:rPr>
-            </w:pPr>
-            <w:r>
-              <w:rPr>
-                <w:rFonts w:ascii="Times New Roman" w:hAnsi="Times New Roman" w:cs="Times New Roman"/>
-                <w:lang w:val="es-ES_tradnl"/>
-              </w:rPr>
-              <w:t>S</w:t>
-            </w:r>
-          </w:p>
-        </w:tc>
-        <w:tc>
-          <w:tcPr>
-            <w:tcW w:w="709" w:type="dxa"/>
-            <w:shd w:val="clear" w:color="auto" w:fill="E6E6E6"/>
-            <w:vAlign w:val="center"/>
-          </w:tcPr>
-          <w:p>
-            <w:pPr>
-              <w:jc w:val="center"/>
-              <w:rPr>
-                <w:rFonts w:ascii="Times New Roman" w:hAnsi="Times New Roman" w:cs="Times New Roman"/>
-                <w:lang w:val="es-ES_tradnl"/>
-              </w:rPr>
-            </w:pPr>
-            <w:r>
-              <w:rPr>
-                <w:rFonts w:ascii="Times New Roman" w:hAnsi="Times New Roman" w:cs="Times New Roman"/>
-                <w:lang w:val="es-ES_tradnl"/>
-              </w:rPr>
-              <w:t>2</w:t>
-            </w:r>
-          </w:p>
-        </w:tc>
-        <w:tc>
-          <w:tcPr>
-            <w:tcW w:w="3118" w:type="dxa"/>
-            <w:vAlign w:val="center"/>
-          </w:tcPr>
-          <w:p>
-            <w:pPr>
-              <w:rPr>
-                <w:rFonts w:ascii="Times New Roman" w:hAnsi="Times New Roman" w:cs="Times New Roman"/>
-                <w:lang w:val="es-ES_tradnl"/>
-              </w:rPr>
-            </w:pPr>
-            <w:r>
-              <w:rPr>
-                <w:rFonts w:ascii="Times New Roman" w:hAnsi="Times New Roman" w:cs="Times New Roman"/>
-                <w:lang w:val="es-ES_tradnl"/>
-              </w:rPr>
-              <w:t>encéfalo</w:t>
-            </w:r>
-          </w:p>
-        </w:tc>
-        <w:tc>
-          <w:tcPr>
-            <w:tcW w:w="284" w:type="dxa"/>
-            <w:vAlign w:val="center"/>
-          </w:tcPr>
-          <w:p>
-            <w:pPr>
-              <w:rPr>
-                <w:rFonts w:ascii="Times New Roman" w:hAnsi="Times New Roman" w:cs="Times New Roman"/>
-                <w:lang w:val="es-ES_tradnl"/>
-              </w:rPr>
-            </w:pPr>
-          </w:p>
-        </w:tc>
-        <w:tc>
-          <w:tcPr>
-            <w:tcW w:w="283" w:type="dxa"/>
-            <w:vAlign w:val="center"/>
-          </w:tcPr>
-          <w:p>
-            <w:pPr>
-              <w:rPr>
-                <w:rFonts w:ascii="Times New Roman" w:hAnsi="Times New Roman" w:cs="Times New Roman"/>
-                <w:lang w:val="es-ES_tradnl"/>
-              </w:rPr>
-            </w:pPr>
-          </w:p>
-        </w:tc>
-        <w:tc>
-          <w:tcPr>
-            <w:tcW w:w="284" w:type="dxa"/>
-            <w:vAlign w:val="center"/>
-          </w:tcPr>
-          <w:p>
-            <w:pPr>
-              <w:rPr>
-                <w:rFonts w:ascii="Times New Roman" w:hAnsi="Times New Roman" w:cs="Times New Roman"/>
-                <w:lang w:val="es-ES_tradnl"/>
-              </w:rPr>
-            </w:pPr>
-            <w:r>
-              <w:rPr>
-                <w:rFonts w:ascii="Times New Roman" w:hAnsi="Times New Roman" w:cs="Times New Roman"/>
-                <w:lang w:val="es-ES_tradnl"/>
-              </w:rPr>
-              <w:t>S</w:t>
-            </w:r>
-          </w:p>
-        </w:tc>
-      </w:tr>
-      <w:tr>
-        <w:tc>
-          <w:tcPr>
-            <w:tcW w:w="534" w:type="dxa"/>
-            <w:shd w:val="clear" w:color="auto" w:fill="E6E6E6"/>
-            <w:vAlign w:val="center"/>
-          </w:tcPr>
-          <w:p>
-            <w:pPr>
-              <w:jc w:val="center"/>
-              <w:rPr>
-                <w:rFonts w:ascii="Times New Roman" w:hAnsi="Times New Roman" w:cs="Times New Roman"/>
-                <w:lang w:val="es-ES_tradnl"/>
-              </w:rPr>
-            </w:pPr>
-            <w:r>
-              <w:rPr>
-                <w:rFonts w:ascii="Times New Roman" w:hAnsi="Times New Roman" w:cs="Times New Roman"/>
-                <w:lang w:val="es-ES_tradnl"/>
-              </w:rPr>
-              <w:t>3</w:t>
-            </w:r>
-          </w:p>
-        </w:tc>
-        <w:tc>
-          <w:tcPr>
-            <w:tcW w:w="3543" w:type="dxa"/>
-            <w:vAlign w:val="center"/>
-          </w:tcPr>
-          <w:p>
-            <w:pPr>
-              <w:rPr>
-                <w:rFonts w:ascii="Times New Roman" w:hAnsi="Times New Roman" w:cs="Times New Roman"/>
-                <w:lang w:val="es-ES_tradnl"/>
-              </w:rPr>
-            </w:pPr>
-            <w:r>
-              <w:rPr>
-                <w:rFonts w:ascii="Times New Roman" w:hAnsi="Times New Roman" w:cs="Times New Roman"/>
-                <w:lang w:val="es-ES_tradnl"/>
-              </w:rPr>
-              <w:t>C</w:t>
-            </w:r>
-            <w:r>
-              <w:rPr>
-                <w:rFonts w:ascii="Times New Roman" w:hAnsi="Times New Roman" w:cs="Times New Roman"/>
-                <w:lang w:val="es-ES_tradnl"/>
-              </w:rPr>
-              <w:t>ráneo</w:t>
-            </w:r>
-          </w:p>
-        </w:tc>
-        <w:tc>
-          <w:tcPr>
-            <w:tcW w:w="284" w:type="dxa"/>
-            <w:vAlign w:val="center"/>
-          </w:tcPr>
-          <w:p>
-            <w:pPr>
-              <w:rPr>
-                <w:rFonts w:ascii="Times New Roman" w:hAnsi="Times New Roman" w:cs="Times New Roman"/>
-                <w:lang w:val="es-ES_tradnl"/>
-              </w:rPr>
-            </w:pPr>
-          </w:p>
-        </w:tc>
-        <w:tc>
-          <w:tcPr>
-            <w:tcW w:w="283" w:type="dxa"/>
-            <w:vAlign w:val="center"/>
-          </w:tcPr>
-          <w:p>
-            <w:pPr>
-              <w:rPr>
-                <w:rFonts w:ascii="Times New Roman" w:hAnsi="Times New Roman" w:cs="Times New Roman"/>
-                <w:lang w:val="es-ES_tradnl"/>
-              </w:rPr>
-            </w:pPr>
-          </w:p>
-        </w:tc>
-        <w:tc>
-          <w:tcPr>
-            <w:tcW w:w="284" w:type="dxa"/>
-            <w:vAlign w:val="center"/>
-          </w:tcPr>
-          <w:p>
-            <w:pPr>
-              <w:rPr>
-                <w:rFonts w:ascii="Times New Roman" w:hAnsi="Times New Roman" w:cs="Times New Roman"/>
-                <w:lang w:val="es-ES_tradnl"/>
-              </w:rPr>
-            </w:pPr>
-            <w:r>
-              <w:rPr>
-                <w:rFonts w:ascii="Times New Roman" w:hAnsi="Times New Roman" w:cs="Times New Roman"/>
-                <w:lang w:val="es-ES_tradnl"/>
-              </w:rPr>
-              <w:t>S</w:t>
-            </w:r>
-          </w:p>
-        </w:tc>
-        <w:tc>
-          <w:tcPr>
-            <w:tcW w:w="709" w:type="dxa"/>
-            <w:shd w:val="clear" w:color="auto" w:fill="E6E6E6"/>
-            <w:vAlign w:val="center"/>
-          </w:tcPr>
-          <w:p>
-            <w:pPr>
-              <w:jc w:val="center"/>
-              <w:rPr>
-                <w:rFonts w:ascii="Times New Roman" w:hAnsi="Times New Roman" w:cs="Times New Roman"/>
-                <w:lang w:val="es-ES_tradnl"/>
-              </w:rPr>
-            </w:pPr>
-            <w:r>
-              <w:rPr>
-                <w:rFonts w:ascii="Times New Roman" w:hAnsi="Times New Roman" w:cs="Times New Roman"/>
-                <w:lang w:val="es-ES_tradnl"/>
-              </w:rPr>
-              <w:t>4</w:t>
-            </w:r>
-          </w:p>
-        </w:tc>
-        <w:tc>
-          <w:tcPr>
-            <w:tcW w:w="3118" w:type="dxa"/>
-            <w:vAlign w:val="center"/>
-          </w:tcPr>
-          <w:p>
-            <w:pPr>
-              <w:rPr>
-                <w:rFonts w:ascii="Times New Roman" w:hAnsi="Times New Roman" w:cs="Times New Roman"/>
-                <w:lang w:val="es-ES_tradnl"/>
-              </w:rPr>
-            </w:pPr>
-            <w:r>
-              <w:rPr>
-                <w:rFonts w:ascii="Times New Roman" w:hAnsi="Times New Roman" w:cs="Times New Roman"/>
-                <w:lang w:val="es-ES_tradnl"/>
-              </w:rPr>
-              <w:t>cerebro</w:t>
-            </w:r>
-          </w:p>
-        </w:tc>
-        <w:tc>
-          <w:tcPr>
-            <w:tcW w:w="284" w:type="dxa"/>
-            <w:vAlign w:val="center"/>
-          </w:tcPr>
-          <w:p>
-            <w:pPr>
-              <w:rPr>
-                <w:rFonts w:ascii="Times New Roman" w:hAnsi="Times New Roman" w:cs="Times New Roman"/>
-                <w:lang w:val="es-ES_tradnl"/>
-              </w:rPr>
-            </w:pPr>
-          </w:p>
-        </w:tc>
-        <w:tc>
-          <w:tcPr>
-            <w:tcW w:w="283" w:type="dxa"/>
-            <w:vAlign w:val="center"/>
-          </w:tcPr>
-          <w:p>
-            <w:pPr>
-              <w:rPr>
-                <w:rFonts w:ascii="Times New Roman" w:hAnsi="Times New Roman" w:cs="Times New Roman"/>
-                <w:lang w:val="es-ES_tradnl"/>
-              </w:rPr>
-            </w:pPr>
-          </w:p>
-        </w:tc>
-        <w:tc>
-          <w:tcPr>
-            <w:tcW w:w="284" w:type="dxa"/>
-            <w:vAlign w:val="center"/>
-          </w:tcPr>
-          <w:p>
-            <w:pPr>
-              <w:rPr>
-                <w:rFonts w:ascii="Times New Roman" w:hAnsi="Times New Roman" w:cs="Times New Roman"/>
-                <w:lang w:val="es-ES_tradnl"/>
-              </w:rPr>
-            </w:pPr>
-            <w:r>
-              <w:rPr>
-                <w:rFonts w:ascii="Times New Roman" w:hAnsi="Times New Roman" w:cs="Times New Roman"/>
-                <w:lang w:val="es-ES_tradnl"/>
-              </w:rPr>
-              <w:t>S</w:t>
-            </w:r>
-          </w:p>
-        </w:tc>
-      </w:tr>
-      <w:tr>
-        <w:tc>
-          <w:tcPr>
-            <w:tcW w:w="534" w:type="dxa"/>
-            <w:shd w:val="clear" w:color="auto" w:fill="E6E6E6"/>
-            <w:vAlign w:val="center"/>
-          </w:tcPr>
-          <w:p>
-            <w:pPr>
-              <w:jc w:val="center"/>
-              <w:rPr>
-                <w:rFonts w:ascii="Times New Roman" w:hAnsi="Times New Roman" w:cs="Times New Roman"/>
-                <w:lang w:val="es-ES_tradnl"/>
-              </w:rPr>
-            </w:pPr>
-            <w:r>
-              <w:rPr>
-                <w:rFonts w:ascii="Times New Roman" w:hAnsi="Times New Roman" w:cs="Times New Roman"/>
-                <w:lang w:val="es-ES_tradnl"/>
-              </w:rPr>
-              <w:t>5</w:t>
-            </w:r>
-          </w:p>
-        </w:tc>
-        <w:tc>
-          <w:tcPr>
-            <w:tcW w:w="3543" w:type="dxa"/>
-            <w:vAlign w:val="center"/>
-          </w:tcPr>
-          <w:p>
-            <w:pPr>
-              <w:rPr>
-                <w:rFonts w:ascii="Times New Roman" w:hAnsi="Times New Roman" w:cs="Times New Roman"/>
-                <w:lang w:val="es-ES_tradnl"/>
-              </w:rPr>
-            </w:pPr>
-            <w:r>
-              <w:rPr>
-                <w:rFonts w:ascii="Times New Roman" w:hAnsi="Times New Roman" w:cs="Times New Roman"/>
-                <w:lang w:val="es-ES_tradnl"/>
-              </w:rPr>
-              <w:t>SNC</w:t>
-            </w:r>
-          </w:p>
-        </w:tc>
-        <w:tc>
-          <w:tcPr>
-            <w:tcW w:w="284" w:type="dxa"/>
-            <w:vAlign w:val="center"/>
-          </w:tcPr>
-          <w:p>
-            <w:pPr>
-              <w:rPr>
-                <w:rFonts w:ascii="Times New Roman" w:hAnsi="Times New Roman" w:cs="Times New Roman"/>
-                <w:lang w:val="es-ES_tradnl"/>
-              </w:rPr>
-            </w:pPr>
-          </w:p>
-        </w:tc>
-        <w:tc>
-          <w:tcPr>
-            <w:tcW w:w="283" w:type="dxa"/>
-            <w:vAlign w:val="center"/>
-          </w:tcPr>
-          <w:p>
-            <w:pPr>
-              <w:rPr>
-                <w:rFonts w:ascii="Times New Roman" w:hAnsi="Times New Roman" w:cs="Times New Roman"/>
-                <w:lang w:val="es-ES_tradnl"/>
-              </w:rPr>
-            </w:pPr>
-          </w:p>
-        </w:tc>
-        <w:tc>
-          <w:tcPr>
-            <w:tcW w:w="284" w:type="dxa"/>
-            <w:vAlign w:val="center"/>
-          </w:tcPr>
-          <w:p>
-            <w:pPr>
-              <w:rPr>
-                <w:rFonts w:ascii="Times New Roman" w:hAnsi="Times New Roman" w:cs="Times New Roman"/>
-                <w:lang w:val="es-ES_tradnl"/>
-              </w:rPr>
-            </w:pPr>
-            <w:r>
-              <w:rPr>
-                <w:rFonts w:ascii="Times New Roman" w:hAnsi="Times New Roman" w:cs="Times New Roman"/>
-                <w:lang w:val="es-ES_tradnl"/>
-              </w:rPr>
-              <w:t>S</w:t>
-            </w:r>
-          </w:p>
-        </w:tc>
-        <w:tc>
-          <w:tcPr>
-            <w:tcW w:w="709" w:type="dxa"/>
-            <w:shd w:val="clear" w:color="auto" w:fill="E6E6E6"/>
-            <w:vAlign w:val="center"/>
-          </w:tcPr>
-          <w:p>
-            <w:pPr>
-              <w:jc w:val="center"/>
-              <w:rPr>
-                <w:rFonts w:ascii="Times New Roman" w:hAnsi="Times New Roman" w:cs="Times New Roman"/>
-                <w:lang w:val="es-ES_tradnl"/>
-              </w:rPr>
-            </w:pPr>
-            <w:r>
-              <w:rPr>
-                <w:rFonts w:ascii="Times New Roman" w:hAnsi="Times New Roman" w:cs="Times New Roman"/>
-                <w:lang w:val="es-ES_tradnl"/>
-              </w:rPr>
-              <w:t>6</w:t>
-            </w:r>
-          </w:p>
-        </w:tc>
-        <w:tc>
-          <w:tcPr>
-            <w:tcW w:w="3118" w:type="dxa"/>
-            <w:vAlign w:val="center"/>
-          </w:tcPr>
-          <w:p>
-            <w:pPr>
-              <w:rPr>
-                <w:rFonts w:ascii="Times New Roman" w:hAnsi="Times New Roman" w:cs="Times New Roman"/>
-                <w:lang w:val="es-ES_tradnl"/>
-              </w:rPr>
-            </w:pPr>
-            <w:r>
-              <w:rPr>
-                <w:rFonts w:ascii="Times New Roman" w:hAnsi="Times New Roman" w:cs="Times New Roman"/>
-                <w:lang w:val="es-ES_tradnl"/>
-              </w:rPr>
-              <w:t>voluntarias</w:t>
-            </w:r>
-          </w:p>
-        </w:tc>
-        <w:tc>
-          <w:tcPr>
-            <w:tcW w:w="284" w:type="dxa"/>
-            <w:vAlign w:val="center"/>
-          </w:tcPr>
-          <w:p>
-            <w:pPr>
-              <w:rPr>
-                <w:rFonts w:ascii="Times New Roman" w:hAnsi="Times New Roman" w:cs="Times New Roman"/>
-                <w:lang w:val="es-ES_tradnl"/>
-              </w:rPr>
-            </w:pPr>
-          </w:p>
-        </w:tc>
-        <w:tc>
-          <w:tcPr>
-            <w:tcW w:w="283" w:type="dxa"/>
-            <w:vAlign w:val="center"/>
-          </w:tcPr>
-          <w:p>
-            <w:pPr>
-              <w:rPr>
-                <w:rFonts w:ascii="Times New Roman" w:hAnsi="Times New Roman" w:cs="Times New Roman"/>
-                <w:lang w:val="es-ES_tradnl"/>
-              </w:rPr>
-            </w:pPr>
-          </w:p>
-        </w:tc>
-        <w:tc>
-          <w:tcPr>
-            <w:tcW w:w="284" w:type="dxa"/>
-            <w:vAlign w:val="center"/>
-          </w:tcPr>
-          <w:p>
-            <w:pPr>
-              <w:rPr>
-                <w:rFonts w:ascii="Times New Roman" w:hAnsi="Times New Roman" w:cs="Times New Roman"/>
-                <w:lang w:val="es-ES_tradnl"/>
-              </w:rPr>
-            </w:pPr>
-            <w:r>
-              <w:rPr>
-                <w:rFonts w:ascii="Times New Roman" w:hAnsi="Times New Roman" w:cs="Times New Roman"/>
-                <w:lang w:val="es-ES_tradnl"/>
-              </w:rPr>
-              <w:t>S</w:t>
-            </w:r>
-          </w:p>
-        </w:tc>
-      </w:tr>
-      <w:tr>
-        <w:tc>
-          <w:tcPr>
-            <w:tcW w:w="534" w:type="dxa"/>
-            <w:shd w:val="clear" w:color="auto" w:fill="E6E6E6"/>
-            <w:vAlign w:val="center"/>
-          </w:tcPr>
-          <w:p>
-            <w:pPr>
-              <w:jc w:val="center"/>
-              <w:rPr>
-                <w:rFonts w:ascii="Times New Roman" w:hAnsi="Times New Roman" w:cs="Times New Roman"/>
-                <w:lang w:val="es-ES_tradnl"/>
-              </w:rPr>
-            </w:pPr>
-            <w:r>
-              <w:rPr>
-                <w:rFonts w:ascii="Times New Roman" w:hAnsi="Times New Roman" w:cs="Times New Roman"/>
-                <w:lang w:val="es-ES_tradnl"/>
-              </w:rPr>
-              <w:t>7</w:t>
-            </w:r>
-          </w:p>
-        </w:tc>
-        <w:tc>
-          <w:tcPr>
-            <w:tcW w:w="3543" w:type="dxa"/>
-            <w:vAlign w:val="center"/>
-          </w:tcPr>
-          <w:p>
-            <w:pPr>
-              <w:rPr>
-                <w:rFonts w:ascii="Times New Roman" w:hAnsi="Times New Roman" w:cs="Times New Roman"/>
-                <w:lang w:val="es-ES_tradnl"/>
-              </w:rPr>
-            </w:pPr>
-            <w:r>
-              <w:rPr>
-                <w:rFonts w:ascii="Times New Roman" w:hAnsi="Times New Roman" w:cs="Times New Roman"/>
-                <w:lang w:val="es-ES_tradnl"/>
-              </w:rPr>
-              <w:t>P</w:t>
-            </w:r>
-            <w:r>
-              <w:rPr>
-                <w:rFonts w:ascii="Times New Roman" w:hAnsi="Times New Roman" w:cs="Times New Roman"/>
-                <w:lang w:val="es-ES_tradnl"/>
-              </w:rPr>
-              <w:t>eriférico</w:t>
-            </w:r>
-          </w:p>
-        </w:tc>
-        <w:tc>
-          <w:tcPr>
-            <w:tcW w:w="284" w:type="dxa"/>
-            <w:vAlign w:val="center"/>
-          </w:tcPr>
-          <w:p>
-            <w:pPr>
-              <w:rPr>
-                <w:rFonts w:ascii="Times New Roman" w:hAnsi="Times New Roman" w:cs="Times New Roman"/>
-                <w:lang w:val="es-ES_tradnl"/>
-              </w:rPr>
-            </w:pPr>
-          </w:p>
-        </w:tc>
-        <w:tc>
-          <w:tcPr>
-            <w:tcW w:w="283" w:type="dxa"/>
-            <w:vAlign w:val="center"/>
-          </w:tcPr>
-          <w:p>
-            <w:pPr>
-              <w:rPr>
-                <w:rFonts w:ascii="Times New Roman" w:hAnsi="Times New Roman" w:cs="Times New Roman"/>
-                <w:lang w:val="es-ES_tradnl"/>
-              </w:rPr>
-            </w:pPr>
-          </w:p>
-        </w:tc>
-        <w:tc>
-          <w:tcPr>
-            <w:tcW w:w="284" w:type="dxa"/>
-            <w:vAlign w:val="center"/>
-          </w:tcPr>
-          <w:p>
-            <w:pPr>
-              <w:rPr>
-                <w:rFonts w:ascii="Times New Roman" w:hAnsi="Times New Roman" w:cs="Times New Roman"/>
-                <w:lang w:val="es-ES_tradnl"/>
-              </w:rPr>
-            </w:pPr>
-            <w:r>
-              <w:rPr>
-                <w:rFonts w:ascii="Times New Roman" w:hAnsi="Times New Roman" w:cs="Times New Roman"/>
-                <w:lang w:val="es-ES_tradnl"/>
-              </w:rPr>
-              <w:t>S</w:t>
-            </w:r>
-          </w:p>
-        </w:tc>
-        <w:tc>
-          <w:tcPr>
-            <w:tcW w:w="709" w:type="dxa"/>
-            <w:shd w:val="clear" w:color="auto" w:fill="E6E6E6"/>
-            <w:vAlign w:val="center"/>
-          </w:tcPr>
-          <w:p>
-            <w:pPr>
-              <w:jc w:val="center"/>
-              <w:rPr>
-                <w:rFonts w:ascii="Times New Roman" w:hAnsi="Times New Roman" w:cs="Times New Roman"/>
-                <w:lang w:val="es-ES_tradnl"/>
-              </w:rPr>
-            </w:pPr>
-            <w:r>
-              <w:rPr>
-                <w:rFonts w:ascii="Times New Roman" w:hAnsi="Times New Roman" w:cs="Times New Roman"/>
-                <w:lang w:val="es-ES_tradnl"/>
-              </w:rPr>
-              <w:t>8</w:t>
-            </w:r>
-          </w:p>
-        </w:tc>
-        <w:tc>
-          <w:tcPr>
-            <w:tcW w:w="3118" w:type="dxa"/>
-            <w:vAlign w:val="center"/>
-          </w:tcPr>
-          <w:p>
-            <w:pPr>
-              <w:rPr>
-                <w:rFonts w:ascii="Times New Roman" w:hAnsi="Times New Roman" w:cs="Times New Roman"/>
-                <w:lang w:val="es-ES_tradnl"/>
-              </w:rPr>
-            </w:pPr>
-            <w:r>
-              <w:rPr>
-                <w:rFonts w:ascii="Times New Roman" w:hAnsi="Times New Roman" w:cs="Times New Roman"/>
-                <w:lang w:val="es-ES_tradnl"/>
-              </w:rPr>
-              <w:t>nervios</w:t>
-            </w:r>
-          </w:p>
-        </w:tc>
-        <w:tc>
-          <w:tcPr>
-            <w:tcW w:w="284" w:type="dxa"/>
-            <w:vAlign w:val="center"/>
-          </w:tcPr>
-          <w:p>
-            <w:pPr>
-              <w:rPr>
-                <w:rFonts w:ascii="Times New Roman" w:hAnsi="Times New Roman" w:cs="Times New Roman"/>
-                <w:lang w:val="es-ES_tradnl"/>
-              </w:rPr>
-            </w:pPr>
-          </w:p>
-        </w:tc>
-        <w:tc>
-          <w:tcPr>
-            <w:tcW w:w="283" w:type="dxa"/>
-            <w:vAlign w:val="center"/>
-          </w:tcPr>
-          <w:p>
-            <w:pPr>
-              <w:rPr>
-                <w:rFonts w:ascii="Times New Roman" w:hAnsi="Times New Roman" w:cs="Times New Roman"/>
-                <w:lang w:val="es-ES_tradnl"/>
-              </w:rPr>
-            </w:pPr>
-          </w:p>
-        </w:tc>
-        <w:tc>
-          <w:tcPr>
-            <w:tcW w:w="284" w:type="dxa"/>
-            <w:vAlign w:val="center"/>
-          </w:tcPr>
-          <w:p>
-            <w:pPr>
-              <w:rPr>
-                <w:rFonts w:ascii="Times New Roman" w:hAnsi="Times New Roman" w:cs="Times New Roman"/>
-                <w:lang w:val="es-ES_tradnl"/>
-              </w:rPr>
-            </w:pPr>
-            <w:r>
-              <w:rPr>
-                <w:rFonts w:ascii="Times New Roman" w:hAnsi="Times New Roman" w:cs="Times New Roman"/>
-                <w:lang w:val="es-ES_tradnl"/>
-              </w:rPr>
-              <w:t>S</w:t>
-            </w:r>
-          </w:p>
-        </w:tc>
-      </w:tr>
-      <w:tr>
-        <w:tc>
-          <w:tcPr>
-            <w:tcW w:w="534" w:type="dxa"/>
-            <w:shd w:val="clear" w:color="auto" w:fill="E6E6E6"/>
-            <w:vAlign w:val="center"/>
-          </w:tcPr>
-          <w:p>
-            <w:pPr>
-              <w:jc w:val="center"/>
-              <w:rPr>
-                <w:rFonts w:ascii="Times New Roman" w:hAnsi="Times New Roman" w:cs="Times New Roman"/>
-                <w:lang w:val="es-ES_tradnl"/>
-              </w:rPr>
-            </w:pPr>
-            <w:r>
-              <w:rPr>
-                <w:rFonts w:ascii="Times New Roman" w:hAnsi="Times New Roman" w:cs="Times New Roman"/>
-                <w:lang w:val="es-ES_tradnl"/>
-              </w:rPr>
-              <w:t>9</w:t>
-            </w:r>
-          </w:p>
-        </w:tc>
-        <w:tc>
-          <w:tcPr>
-            <w:tcW w:w="3543" w:type="dxa"/>
-            <w:vAlign w:val="center"/>
-          </w:tcPr>
-          <w:p>
-            <w:pPr>
-              <w:rPr>
-                <w:rFonts w:ascii="Times New Roman" w:hAnsi="Times New Roman" w:cs="Times New Roman"/>
-                <w:lang w:val="es-ES_tradnl"/>
-              </w:rPr>
-            </w:pPr>
-            <w:r>
-              <w:rPr>
-                <w:rFonts w:ascii="Times New Roman" w:hAnsi="Times New Roman" w:cs="Times New Roman"/>
-                <w:lang w:val="es-ES_tradnl"/>
-              </w:rPr>
-              <w:t>SNP</w:t>
-            </w:r>
-          </w:p>
-        </w:tc>
-        <w:tc>
-          <w:tcPr>
-            <w:tcW w:w="284" w:type="dxa"/>
-            <w:vAlign w:val="center"/>
-          </w:tcPr>
-          <w:p>
-            <w:pPr>
-              <w:rPr>
-                <w:rFonts w:ascii="Times New Roman" w:hAnsi="Times New Roman" w:cs="Times New Roman"/>
-                <w:lang w:val="es-ES_tradnl"/>
-              </w:rPr>
-            </w:pPr>
-          </w:p>
-        </w:tc>
-        <w:tc>
-          <w:tcPr>
-            <w:tcW w:w="283" w:type="dxa"/>
-            <w:vAlign w:val="center"/>
-          </w:tcPr>
-          <w:p>
-            <w:pPr>
-              <w:rPr>
-                <w:rFonts w:ascii="Times New Roman" w:hAnsi="Times New Roman" w:cs="Times New Roman"/>
-                <w:lang w:val="es-ES_tradnl"/>
-              </w:rPr>
-            </w:pPr>
-          </w:p>
-        </w:tc>
-        <w:tc>
-          <w:tcPr>
-            <w:tcW w:w="284" w:type="dxa"/>
-            <w:vAlign w:val="center"/>
-          </w:tcPr>
-          <w:p>
-            <w:pPr>
-              <w:rPr>
-                <w:rFonts w:ascii="Times New Roman" w:hAnsi="Times New Roman" w:cs="Times New Roman"/>
-                <w:lang w:val="es-ES_tradnl"/>
-              </w:rPr>
-            </w:pPr>
-            <w:r>
-              <w:rPr>
-                <w:rFonts w:ascii="Times New Roman" w:hAnsi="Times New Roman" w:cs="Times New Roman"/>
-                <w:lang w:val="es-ES_tradnl"/>
-              </w:rPr>
-              <w:t>S</w:t>
-            </w:r>
-          </w:p>
-        </w:tc>
-        <w:tc>
-          <w:tcPr>
-            <w:tcW w:w="709" w:type="dxa"/>
-            <w:shd w:val="clear" w:color="auto" w:fill="E6E6E6"/>
-            <w:vAlign w:val="center"/>
-          </w:tcPr>
-          <w:p>
-            <w:pPr>
-              <w:jc w:val="center"/>
-              <w:rPr>
-                <w:rFonts w:ascii="Times New Roman" w:hAnsi="Times New Roman" w:cs="Times New Roman"/>
-                <w:lang w:val="es-ES_tradnl"/>
-              </w:rPr>
-            </w:pPr>
-            <w:r>
-              <w:rPr>
-                <w:rFonts w:ascii="Times New Roman" w:hAnsi="Times New Roman" w:cs="Times New Roman"/>
-                <w:lang w:val="es-ES_tradnl"/>
-              </w:rPr>
-              <w:t>10</w:t>
-            </w:r>
-          </w:p>
-        </w:tc>
-        <w:tc>
-          <w:tcPr>
-            <w:tcW w:w="3118" w:type="dxa"/>
-            <w:vAlign w:val="center"/>
-          </w:tcPr>
-          <w:p>
-            <w:pPr>
-              <w:rPr>
-                <w:rFonts w:ascii="Times New Roman" w:hAnsi="Times New Roman" w:cs="Times New Roman"/>
-                <w:lang w:val="es-ES_tradnl"/>
-              </w:rPr>
-            </w:pPr>
-            <w:r>
-              <w:rPr>
-                <w:rFonts w:ascii="Times New Roman" w:hAnsi="Times New Roman" w:cs="Times New Roman"/>
-                <w:lang w:val="es-ES_tradnl"/>
-              </w:rPr>
-              <w:t>involuntarias</w:t>
-            </w:r>
-          </w:p>
-        </w:tc>
-        <w:tc>
-          <w:tcPr>
-            <w:tcW w:w="284" w:type="dxa"/>
-            <w:vAlign w:val="center"/>
-          </w:tcPr>
-          <w:p>
-            <w:pPr>
-              <w:rPr>
-                <w:rFonts w:ascii="Times New Roman" w:hAnsi="Times New Roman" w:cs="Times New Roman"/>
-                <w:lang w:val="es-ES_tradnl"/>
-              </w:rPr>
-            </w:pPr>
-          </w:p>
-        </w:tc>
-        <w:tc>
-          <w:tcPr>
-            <w:tcW w:w="283" w:type="dxa"/>
-            <w:vAlign w:val="center"/>
-          </w:tcPr>
-          <w:p>
-            <w:pPr>
-              <w:rPr>
-                <w:rFonts w:ascii="Times New Roman" w:hAnsi="Times New Roman" w:cs="Times New Roman"/>
-                <w:lang w:val="es-ES_tradnl"/>
-              </w:rPr>
-            </w:pPr>
-          </w:p>
-        </w:tc>
-        <w:tc>
-          <w:tcPr>
-            <w:tcW w:w="284" w:type="dxa"/>
-            <w:vAlign w:val="center"/>
-          </w:tcPr>
-          <w:p>
-            <w:pPr>
-              <w:rPr>
-                <w:rFonts w:ascii="Times New Roman" w:hAnsi="Times New Roman" w:cs="Times New Roman"/>
-                <w:lang w:val="es-ES_tradnl"/>
-              </w:rPr>
-            </w:pPr>
-            <w:r>
-              <w:rPr>
-                <w:rFonts w:ascii="Times New Roman" w:hAnsi="Times New Roman" w:cs="Times New Roman"/>
-                <w:lang w:val="es-ES_tradnl"/>
-              </w:rPr>
-              <w:t>S</w:t>
-            </w:r>
-          </w:p>
-        </w:tc>
-      </w:tr>
-      <w:tr>
-        <w:tc>
-          <w:tcPr>
-            <w:tcW w:w="534" w:type="dxa"/>
-            <w:shd w:val="clear" w:color="auto" w:fill="E6E6E6"/>
-            <w:vAlign w:val="center"/>
-          </w:tcPr>
-          <w:p>
-            <w:pPr>
-              <w:jc w:val="center"/>
-              <w:rPr>
-                <w:rFonts w:ascii="Times New Roman" w:hAnsi="Times New Roman" w:cs="Times New Roman"/>
-                <w:lang w:val="es-ES_tradnl"/>
-              </w:rPr>
-            </w:pPr>
-            <w:r>
-              <w:rPr>
-                <w:rFonts w:ascii="Times New Roman" w:hAnsi="Times New Roman" w:cs="Times New Roman"/>
-                <w:lang w:val="es-ES_tradnl"/>
-              </w:rPr>
-              <w:t>11</w:t>
-            </w:r>
-          </w:p>
-        </w:tc>
-        <w:tc>
-          <w:tcPr>
-            <w:tcW w:w="3543" w:type="dxa"/>
-            <w:vAlign w:val="center"/>
-          </w:tcPr>
-          <w:p>
-            <w:pPr>
-              <w:rPr>
-                <w:rFonts w:ascii="Times New Roman" w:hAnsi="Times New Roman" w:cs="Times New Roman"/>
-                <w:lang w:val="es-ES_tradnl"/>
-              </w:rPr>
-            </w:pPr>
-            <w:r>
-              <w:rPr>
-                <w:rFonts w:ascii="Times New Roman" w:hAnsi="Times New Roman" w:cs="Times New Roman"/>
-                <w:lang w:val="es-ES_tradnl"/>
-              </w:rPr>
-              <w:t>I</w:t>
-            </w:r>
-            <w:r>
-              <w:rPr>
-                <w:rFonts w:ascii="Times New Roman" w:hAnsi="Times New Roman" w:cs="Times New Roman"/>
-                <w:lang w:val="es-ES_tradnl"/>
-              </w:rPr>
-              <w:t>nternos</w:t>
-            </w:r>
-          </w:p>
-        </w:tc>
-        <w:tc>
-          <w:tcPr>
-            <w:tcW w:w="284" w:type="dxa"/>
-            <w:vAlign w:val="center"/>
-          </w:tcPr>
-          <w:p>
-            <w:pPr>
-              <w:rPr>
-                <w:rFonts w:ascii="Times New Roman" w:hAnsi="Times New Roman" w:cs="Times New Roman"/>
-                <w:lang w:val="es-ES_tradnl"/>
-              </w:rPr>
-            </w:pPr>
-          </w:p>
-        </w:tc>
-        <w:tc>
-          <w:tcPr>
-            <w:tcW w:w="283" w:type="dxa"/>
-            <w:vAlign w:val="center"/>
-          </w:tcPr>
-          <w:p>
-            <w:pPr>
-              <w:rPr>
-                <w:rFonts w:ascii="Times New Roman" w:hAnsi="Times New Roman" w:cs="Times New Roman"/>
-                <w:lang w:val="es-ES_tradnl"/>
-              </w:rPr>
-            </w:pPr>
-          </w:p>
-        </w:tc>
-        <w:tc>
-          <w:tcPr>
-            <w:tcW w:w="284" w:type="dxa"/>
-            <w:vAlign w:val="center"/>
-          </w:tcPr>
-          <w:p>
-            <w:pPr>
-              <w:rPr>
-                <w:rFonts w:ascii="Times New Roman" w:hAnsi="Times New Roman" w:cs="Times New Roman"/>
-                <w:lang w:val="es-ES_tradnl"/>
-              </w:rPr>
-            </w:pPr>
-            <w:r>
-              <w:rPr>
-                <w:rFonts w:ascii="Times New Roman" w:hAnsi="Times New Roman" w:cs="Times New Roman"/>
-                <w:lang w:val="es-ES_tradnl"/>
-              </w:rPr>
-              <w:t>S</w:t>
-            </w:r>
-          </w:p>
-        </w:tc>
-        <w:tc>
-          <w:tcPr>
-            <w:tcW w:w="709" w:type="dxa"/>
-            <w:shd w:val="clear" w:color="auto" w:fill="E6E6E6"/>
-            <w:vAlign w:val="center"/>
-          </w:tcPr>
-          <w:p>
-            <w:pPr>
-              <w:jc w:val="center"/>
-              <w:rPr>
-                <w:rFonts w:ascii="Times New Roman" w:hAnsi="Times New Roman" w:cs="Times New Roman"/>
-                <w:lang w:val="es-ES_tradnl"/>
-              </w:rPr>
-            </w:pPr>
-            <w:r>
-              <w:rPr>
-                <w:rFonts w:ascii="Times New Roman" w:hAnsi="Times New Roman" w:cs="Times New Roman"/>
-                <w:lang w:val="es-ES_tradnl"/>
-              </w:rPr>
-              <w:t>12</w:t>
-            </w:r>
-          </w:p>
-        </w:tc>
-        <w:tc>
-          <w:tcPr>
-            <w:tcW w:w="3118" w:type="dxa"/>
-            <w:vAlign w:val="center"/>
-          </w:tcPr>
-          <w:p>
-            <w:pPr>
-              <w:rPr>
-                <w:rFonts w:ascii="Times New Roman" w:hAnsi="Times New Roman" w:cs="Times New Roman"/>
-                <w:lang w:val="es-ES_tradnl"/>
-              </w:rPr>
-            </w:pPr>
-            <w:r>
-              <w:rPr>
-                <w:rFonts w:ascii="Times New Roman" w:hAnsi="Times New Roman" w:cs="Times New Roman"/>
-                <w:lang w:val="es-ES_tradnl"/>
-              </w:rPr>
-              <w:t>Autónomo</w:t>
-            </w:r>
-          </w:p>
-        </w:tc>
-        <w:tc>
-          <w:tcPr>
-            <w:tcW w:w="284" w:type="dxa"/>
-            <w:vAlign w:val="center"/>
-          </w:tcPr>
-          <w:p>
-            <w:pPr>
-              <w:rPr>
-                <w:rFonts w:ascii="Times New Roman" w:hAnsi="Times New Roman" w:cs="Times New Roman"/>
-                <w:lang w:val="es-ES_tradnl"/>
-              </w:rPr>
-            </w:pPr>
-          </w:p>
-        </w:tc>
-        <w:tc>
-          <w:tcPr>
-            <w:tcW w:w="283" w:type="dxa"/>
-            <w:vAlign w:val="center"/>
-          </w:tcPr>
-          <w:p>
-            <w:pPr>
-              <w:rPr>
-                <w:rFonts w:ascii="Times New Roman" w:hAnsi="Times New Roman" w:cs="Times New Roman"/>
-                <w:lang w:val="es-ES_tradnl"/>
-              </w:rPr>
-            </w:pPr>
-          </w:p>
-        </w:tc>
-        <w:tc>
-          <w:tcPr>
-            <w:tcW w:w="284" w:type="dxa"/>
-            <w:vAlign w:val="center"/>
-          </w:tcPr>
-          <w:p>
-            <w:pPr>
-              <w:rPr>
-                <w:rFonts w:ascii="Times New Roman" w:hAnsi="Times New Roman" w:cs="Times New Roman"/>
-                <w:lang w:val="es-ES_tradnl"/>
-              </w:rPr>
-            </w:pPr>
-            <w:r>
-              <w:rPr>
-                <w:rFonts w:ascii="Times New Roman" w:hAnsi="Times New Roman" w:cs="Times New Roman"/>
-                <w:lang w:val="es-ES_tradnl"/>
-              </w:rPr>
-              <w:t>S</w:t>
-            </w:r>
-          </w:p>
-        </w:tc>
-      </w:tr>
-    </w:tbl>
+          <w:lang w:val="es-ES_tradnl"/>
+        </w:rPr>
+        <w:t>Textos asociados</w:t>
+      </w:r>
+      <w:r>
+        <w:rPr>
+          <w:rFonts w:ascii="Times New Roman" w:hAnsi="Times New Roman" w:cs="Times New Roman"/>
+          <w:lang w:val="es-ES_tradnl"/>
+        </w:rPr>
+        <w:t>:</w:t>
+      </w:r>
+      <w:r>
+        <w:rPr>
+          <w:rFonts w:ascii="Times New Roman" w:hAnsi="Times New Roman" w:cs="Times New Roman"/>
+          <w:lang w:val="es-ES_tradnl"/>
+        </w:rPr>
+        <w:t xml:space="preserve"> </w:t>
+      </w:r>
+    </w:p>
+    <w:p>
+      <w:pPr>
+        <w:rPr>
+          <w:rFonts w:ascii="Times New Roman" w:hAnsi="Times New Roman" w:cs="Times New Roman"/>
+          <w:lang w:val="es-ES_tradnl"/>
+        </w:rPr>
+      </w:pPr>
+    </w:p>
+    <w:p>
+      <w:pPr>
+        <w:rPr>
+          <w:rFonts w:ascii="Times New Roman" w:hAnsi="Times New Roman" w:cs="Times New Roman"/>
+          <w:lang w:val="es-ES_tradnl"/>
+        </w:rPr>
+      </w:pPr>
+      <w:r>
+        <w:rPr>
+          <w:rFonts w:ascii="Times New Roman" w:hAnsi="Times New Roman" w:cs="Times New Roman"/>
+          <w:b/>
+          <w:color w:val="FF0000"/>
+          <w:lang w:val="es-ES_tradnl"/>
+        </w:rPr>
+        <w:t>*</w:t>
+      </w:r>
+      <w:r>
+        <w:rPr>
+          <w:rFonts w:ascii="Times New Roman" w:hAnsi="Times New Roman" w:cs="Times New Roman"/>
+          <w:color w:val="FF0000"/>
+          <w:lang w:val="es-ES_tradnl"/>
+        </w:rPr>
+        <w:t xml:space="preserve"> </w:t>
+      </w:r>
+      <w:r>
+        <w:rPr>
+          <w:rFonts w:ascii="Times New Roman" w:hAnsi="Times New Roman" w:cs="Times New Roman"/>
+          <w:lang w:val="es-ES_tradnl"/>
+        </w:rPr>
+        <w:t>Texto 1:</w:t>
+      </w:r>
+      <w:r>
+        <w:rPr>
+          <w:rFonts w:ascii="Times New Roman" w:hAnsi="Times New Roman" w:cs="Times New Roman"/>
+          <w:lang w:val="es-ES_tradnl"/>
+        </w:rPr>
+        <w:t xml:space="preserve"> </w:t>
+      </w:r>
+      <w:r>
+        <w:rPr>
+          <w:rFonts w:ascii="Times New Roman" w:hAnsi="Times New Roman" w:cs="Times New Roman"/>
+          <w:lang w:val="es-ES_tradnl"/>
+        </w:rPr>
+        <w:t>dendritas</w:t>
+      </w:r>
+    </w:p>
+    <w:p>
+      <w:pPr>
+        <w:rPr>
+          <w:rFonts w:ascii="Times New Roman" w:hAnsi="Times New Roman" w:cs="Times New Roman"/>
+          <w:lang w:val="es-ES_tradnl"/>
+        </w:rPr>
+      </w:pPr>
+    </w:p>
+    <w:p>
+      <w:pPr>
+        <w:rPr>
+          <w:rFonts w:ascii="Times New Roman" w:hAnsi="Times New Roman" w:cs="Times New Roman"/>
+          <w:lang w:val="es-ES_tradnl"/>
+        </w:rPr>
+      </w:pPr>
+      <w:r>
+        <w:rPr>
+          <w:rFonts w:ascii="Times New Roman" w:hAnsi="Times New Roman" w:cs="Times New Roman"/>
+          <w:b/>
+          <w:color w:val="FF0000"/>
+          <w:lang w:val="es-ES_tradnl"/>
+        </w:rPr>
+        <w:t>*</w:t>
+      </w:r>
+      <w:r>
+        <w:rPr>
+          <w:rFonts w:ascii="Times New Roman" w:hAnsi="Times New Roman" w:cs="Times New Roman"/>
+          <w:color w:val="FF0000"/>
+          <w:lang w:val="es-ES_tradnl"/>
+        </w:rPr>
+        <w:t xml:space="preserve"> </w:t>
+      </w:r>
+      <w:r>
+        <w:rPr>
+          <w:rFonts w:ascii="Times New Roman" w:hAnsi="Times New Roman" w:cs="Times New Roman"/>
+          <w:lang w:val="es-ES_tradnl"/>
+        </w:rPr>
+        <w:t>Texto 2:</w:t>
+      </w:r>
+      <w:r>
+        <w:rPr>
+          <w:rFonts w:ascii="Times New Roman" w:hAnsi="Times New Roman" w:cs="Times New Roman"/>
+          <w:lang w:val="es-ES_tradnl"/>
+        </w:rPr>
+        <w:t xml:space="preserve"> </w:t>
+      </w:r>
+      <w:r>
+        <w:rPr>
+          <w:rFonts w:ascii="Times New Roman" w:hAnsi="Times New Roman" w:cs="Times New Roman"/>
+          <w:lang w:val="es-ES_tradnl"/>
+        </w:rPr>
+        <w:t>axón</w:t>
+      </w:r>
+    </w:p>
+    <w:p>
+      <w:pPr>
+        <w:rPr>
+          <w:rFonts w:ascii="Times New Roman" w:hAnsi="Times New Roman" w:cs="Times New Roman"/>
+          <w:lang w:val="es-ES_tradnl"/>
+        </w:rPr>
+      </w:pPr>
+    </w:p>
+    <w:p>
+      <w:pPr>
+        <w:rPr>
+          <w:rFonts w:ascii="Times New Roman" w:hAnsi="Times New Roman" w:cs="Times New Roman"/>
+          <w:lang w:val="es-ES_tradnl"/>
+        </w:rPr>
+      </w:pPr>
+      <w:r>
+        <w:rPr>
+          <w:rFonts w:ascii="Times New Roman" w:hAnsi="Times New Roman" w:cs="Times New Roman"/>
+          <w:b/>
+          <w:color w:val="FF0000"/>
+          <w:lang w:val="es-ES_tradnl"/>
+        </w:rPr>
+        <w:t xml:space="preserve">* </w:t>
+      </w:r>
+      <w:r>
+        <w:rPr>
+          <w:rFonts w:ascii="Times New Roman" w:hAnsi="Times New Roman" w:cs="Times New Roman"/>
+          <w:lang w:val="es-ES_tradnl"/>
+        </w:rPr>
+        <w:t>Texto 3</w:t>
+      </w:r>
+      <w:r>
+        <w:rPr>
+          <w:rFonts w:ascii="Times New Roman" w:hAnsi="Times New Roman" w:cs="Times New Roman"/>
+          <w:lang w:val="es-ES_tradnl"/>
+        </w:rPr>
+        <w:t>:</w:t>
+      </w:r>
+      <w:r>
+        <w:rPr>
+          <w:rFonts w:ascii="Times New Roman" w:hAnsi="Times New Roman" w:cs="Times New Roman"/>
+          <w:lang w:val="es-ES_tradnl"/>
+        </w:rPr>
+        <w:t xml:space="preserve"> </w:t>
+      </w:r>
+      <w:r>
+        <w:rPr>
+          <w:rFonts w:ascii="Times New Roman" w:hAnsi="Times New Roman" w:cs="Times New Roman"/>
+          <w:lang w:val="es-ES_tradnl"/>
+        </w:rPr>
+        <w:t>sinapsis</w:t>
+      </w:r>
+    </w:p>
+    <w:p>
+      <w:pPr>
+        <w:rPr>
+          <w:rFonts w:ascii="Times New Roman" w:hAnsi="Times New Roman" w:cs="Times New Roman"/>
+          <w:lang w:val="es-ES_tradnl"/>
+        </w:rPr>
+      </w:pPr>
+    </w:p>
+    <w:p>
+      <w:pPr>
+        <w:rPr>
+          <w:rFonts w:ascii="Times New Roman" w:hAnsi="Times New Roman" w:cs="Times New Roman"/>
+          <w:lang w:val="es-ES_tradnl"/>
+        </w:rPr>
+      </w:pPr>
+      <w:r>
+        <w:rPr>
+          <w:rFonts w:ascii="Times New Roman" w:hAnsi="Times New Roman" w:cs="Times New Roman"/>
+          <w:b/>
+          <w:color w:val="FF0000"/>
+          <w:lang w:val="es-ES_tradnl"/>
+        </w:rPr>
+        <w:t xml:space="preserve">* </w:t>
+      </w:r>
+      <w:r>
+        <w:rPr>
+          <w:rFonts w:ascii="Times New Roman" w:hAnsi="Times New Roman" w:cs="Times New Roman"/>
+          <w:lang w:val="es-ES_tradnl"/>
+        </w:rPr>
+        <w:t>Texto 4</w:t>
+      </w:r>
+      <w:r>
+        <w:rPr>
+          <w:rFonts w:ascii="Times New Roman" w:hAnsi="Times New Roman" w:cs="Times New Roman"/>
+          <w:lang w:val="es-ES_tradnl"/>
+        </w:rPr>
+        <w:t>:</w:t>
+      </w:r>
+      <w:r>
+        <w:rPr>
+          <w:rFonts w:ascii="Times New Roman" w:hAnsi="Times New Roman" w:cs="Times New Roman"/>
+          <w:lang w:val="es-ES_tradnl"/>
+        </w:rPr>
+        <w:t xml:space="preserve"> </w:t>
+      </w:r>
+      <w:r>
+        <w:rPr>
+          <w:rFonts w:ascii="Times New Roman" w:hAnsi="Times New Roman" w:cs="Times New Roman"/>
+          <w:lang w:val="es-ES_tradnl"/>
+        </w:rPr>
+        <w:t>neurona motora</w:t>
+      </w:r>
+    </w:p>
+    <w:p>
+      <w:pPr>
+        <w:rPr>
+          <w:rFonts w:ascii="Times New Roman" w:hAnsi="Times New Roman" w:cs="Times New Roman"/>
+          <w:lang w:val="es-ES_tradnl"/>
+        </w:rPr>
+      </w:pPr>
+    </w:p>
+    <w:p>
+      <w:pPr>
+        <w:rPr>
+          <w:rFonts w:ascii="Times New Roman" w:hAnsi="Times New Roman" w:cs="Times New Roman"/>
+          <w:lang w:val="es-ES_tradnl"/>
+        </w:rPr>
+      </w:pPr>
+      <w:r>
+        <w:rPr>
+          <w:rFonts w:ascii="Times New Roman" w:hAnsi="Times New Roman" w:cs="Times New Roman"/>
+          <w:b/>
+          <w:color w:val="FF0000"/>
+          <w:lang w:val="es-ES_tradnl"/>
+        </w:rPr>
+        <w:t>*</w:t>
+      </w:r>
+      <w:r>
+        <w:rPr>
+          <w:rFonts w:ascii="Times New Roman" w:hAnsi="Times New Roman" w:cs="Times New Roman"/>
+          <w:color w:val="FF0000"/>
+          <w:lang w:val="es-ES_tradnl"/>
+        </w:rPr>
+        <w:t xml:space="preserve"> </w:t>
+      </w:r>
+      <w:r>
+        <w:rPr>
+          <w:rFonts w:ascii="Times New Roman" w:hAnsi="Times New Roman" w:cs="Times New Roman"/>
+          <w:lang w:val="es-ES_tradnl"/>
+        </w:rPr>
+        <w:t>Texto 5</w:t>
+      </w:r>
+      <w:r>
+        <w:rPr>
+          <w:rFonts w:ascii="Times New Roman" w:hAnsi="Times New Roman" w:cs="Times New Roman"/>
+          <w:lang w:val="es-ES_tradnl"/>
+        </w:rPr>
+        <w:t>: neurona sensitiva</w:t>
+      </w:r>
+    </w:p>
+    <w:p>
+      <w:pPr>
+        <w:rPr>
+          <w:rFonts w:ascii="Times New Roman" w:hAnsi="Times New Roman" w:cs="Times New Roman"/>
+          <w:lang w:val="es-ES_tradnl"/>
+        </w:rPr>
+      </w:pPr>
+    </w:p>
+    <w:p>
+      <w:pPr>
+        <w:rPr>
+          <w:rFonts w:ascii="Times New Roman" w:hAnsi="Times New Roman" w:cs="Times New Roman"/>
+          <w:lang w:val="es-ES_tradnl"/>
+        </w:rPr>
+      </w:pPr>
+      <w:r>
+        <w:rPr>
+          <w:rFonts w:ascii="Times New Roman" w:hAnsi="Times New Roman" w:cs="Times New Roman"/>
+          <w:b/>
+          <w:color w:val="FF0000"/>
+          <w:lang w:val="es-ES_tradnl"/>
+        </w:rPr>
+        <w:t>*</w:t>
+      </w:r>
+      <w:r>
+        <w:rPr>
+          <w:rFonts w:ascii="Times New Roman" w:hAnsi="Times New Roman" w:cs="Times New Roman"/>
+          <w:color w:val="FF0000"/>
+          <w:lang w:val="es-ES_tradnl"/>
+        </w:rPr>
+        <w:t xml:space="preserve"> </w:t>
+      </w:r>
+      <w:r>
+        <w:rPr>
+          <w:rFonts w:ascii="Times New Roman" w:hAnsi="Times New Roman" w:cs="Times New Roman"/>
+          <w:lang w:val="es-ES_tradnl"/>
+        </w:rPr>
+        <w:t>Texto 6</w:t>
+      </w:r>
+      <w:r>
+        <w:rPr>
+          <w:rFonts w:ascii="Times New Roman" w:hAnsi="Times New Roman" w:cs="Times New Roman"/>
+          <w:lang w:val="es-ES_tradnl"/>
+        </w:rPr>
+        <w:t>: neurona de asociación</w:t>
+      </w:r>
+    </w:p>
     <w:p>
       <w:pPr>
         <w:rPr>
@@ -3741,6 +3084,29 @@
       <w:contextualSpacing/>
     </w:pPr>
   </w:style>
+  <w:style w:type="character" w:styleId="Hipervnculo">
+    <w:name w:val="Hyperlink"/>
+    <w:basedOn w:val="Fuentedeprrafopredeter"/>
+    <w:uiPriority w:val="99"/>
+    <w:unhideWhenUsed/>
+    <w:rsid w:val="002040EC"/>
+    <w:rPr>
+      <w:color w:val="0000FF" w:themeColor="hyperlink"/>
+      <w:u w:val="single"/>
+    </w:rPr>
+  </w:style>
+  <w:style w:type="character" w:styleId="Hipervnculovisitado">
+    <w:name w:val="FollowedHyperlink"/>
+    <w:basedOn w:val="Fuentedeprrafopredeter"/>
+    <w:uiPriority w:val="99"/>
+    <w:semiHidden/>
+    <w:unhideWhenUsed/>
+    <w:rsid w:val="009A5928"/>
+    <w:rPr>
+      <w:color w:val="800080" w:themeColor="followedHyperlink"/>
+      <w:u w:val="single"/>
+    </w:rPr>
+  </w:style>
 </w:styles>
 </file>
 
@@ -3953,6 +3319,29 @@
       <w:ind w:left="720"/>
       <w:contextualSpacing/>
     </w:pPr>
+  </w:style>
+  <w:style w:type="character" w:styleId="Hipervnculo">
+    <w:name w:val="Hyperlink"/>
+    <w:basedOn w:val="Fuentedeprrafopredeter"/>
+    <w:uiPriority w:val="99"/>
+    <w:unhideWhenUsed/>
+    <w:rsid w:val="002040EC"/>
+    <w:rPr>
+      <w:color w:val="0000FF" w:themeColor="hyperlink"/>
+      <w:u w:val="single"/>
+    </w:rPr>
+  </w:style>
+  <w:style w:type="character" w:styleId="Hipervnculovisitado">
+    <w:name w:val="FollowedHyperlink"/>
+    <w:basedOn w:val="Fuentedeprrafopredeter"/>
+    <w:uiPriority w:val="99"/>
+    <w:semiHidden/>
+    <w:unhideWhenUsed/>
+    <w:rsid w:val="009A5928"/>
+    <w:rPr>
+      <w:color w:val="800080" w:themeColor="followedHyperlink"/>
+      <w:u w:val="single"/>
+    </w:rPr>
   </w:style>
 </w:styles>
 </file>

</xml_diff>